<commit_message>
Update resolution sensitivity analysis report
  - add all data to data/results/resolution_test
</commit_message>
<xml_diff>
--- a/docs/sensitivity_analysis_resolution.docx
+++ b/docs/sensitivity_analysis_resolution.docx
@@ -2,99 +2,71 @@
 <file path=word/document.xml><?xml version="1.0" encoding="utf-8"?>
 <w:document xmlns:wpc="http://schemas.microsoft.com/office/word/2010/wordprocessingCanvas" xmlns:mc="http://schemas.openxmlformats.org/markup-compatibility/2006" xmlns:o="urn:schemas-microsoft-com:office:office" xmlns:r="http://schemas.openxmlformats.org/officeDocument/2006/relationships" xmlns:m="http://schemas.openxmlformats.org/officeDocument/2006/math" xmlns:v="urn:schemas-microsoft-com:vml" xmlns:wp14="http://schemas.microsoft.com/office/word/2010/wordprocessingDrawing" xmlns:wp="http://schemas.openxmlformats.org/drawingml/2006/wordprocessingDrawing" xmlns:w10="urn:schemas-microsoft-com:office:word" xmlns:w="http://schemas.openxmlformats.org/wordprocessingml/2006/main" xmlns:w14="http://schemas.microsoft.com/office/word/2010/wordml" xmlns:w15="http://schemas.microsoft.com/office/word/2012/wordml" xmlns:wpg="http://schemas.microsoft.com/office/word/2010/wordprocessingGroup" xmlns:wpi="http://schemas.microsoft.com/office/word/2010/wordprocessingInk" xmlns:wne="http://schemas.microsoft.com/office/word/2006/wordml" xmlns:wps="http://schemas.microsoft.com/office/word/2010/wordprocessingShape" mc:Ignorable="w14 w15 wp14">
   <w:body>
+    <w:p/>
     <w:p>
-      <w:bookmarkStart w:id="0" w:name="_GoBack"/>
-      <w:bookmarkEnd w:id="0"/>
+      <w:pPr>
+        <w:pStyle w:val="Title"/>
+        <w:rPr>
+          <w:i/>
+          <w:sz w:val="36"/>
+        </w:rPr>
+      </w:pPr>
+      <w:r>
+        <w:rPr>
+          <w:i/>
+          <w:sz w:val="36"/>
+        </w:rPr>
+        <w:t xml:space="preserve">Resolution sensitivity </w:t>
+      </w:r>
+      <w:r>
+        <w:rPr>
+          <w:i/>
+          <w:sz w:val="36"/>
+        </w:rPr>
+        <w:t>analysis</w:t>
+      </w:r>
+      <w:r>
+        <w:rPr>
+          <w:i/>
+          <w:sz w:val="36"/>
+        </w:rPr>
+        <w:t xml:space="preserve"> for climada </w:t>
+      </w:r>
+      <w:r>
+        <w:rPr>
+          <w:i/>
+          <w:sz w:val="36"/>
+        </w:rPr>
+        <w:t xml:space="preserve">applied </w:t>
+      </w:r>
+      <w:r>
+        <w:rPr>
+          <w:i/>
+          <w:sz w:val="36"/>
+        </w:rPr>
+        <w:t>to</w:t>
+      </w:r>
+      <w:r>
+        <w:rPr>
+          <w:i/>
+          <w:sz w:val="36"/>
+        </w:rPr>
+        <w:t xml:space="preserve"> </w:t>
+      </w:r>
     </w:p>
     <w:p>
       <w:pPr>
         <w:pStyle w:val="Title"/>
         <w:rPr>
+          <w:sz w:val="36"/>
+        </w:rPr>
+      </w:pPr>
+      <w:r>
+        <w:rPr>
           <w:i/>
           <w:sz w:val="36"/>
         </w:rPr>
-      </w:pPr>
-      <w:r>
-        <w:rPr>
-          <w:i/>
-          <w:sz w:val="36"/>
-        </w:rPr>
-        <w:t xml:space="preserve">Resolution sensitivity </w:t>
-      </w:r>
-      <w:r>
-        <w:rPr>
-          <w:i/>
-          <w:sz w:val="36"/>
-        </w:rPr>
-        <w:t>analysis</w:t>
-      </w:r>
-      <w:r>
-        <w:rPr>
-          <w:i/>
-          <w:sz w:val="36"/>
-        </w:rPr>
-        <w:t xml:space="preserve"> for </w:t>
-      </w:r>
-      <w:proofErr w:type="spellStart"/>
-      <w:r>
-        <w:rPr>
-          <w:i/>
-          <w:sz w:val="36"/>
-        </w:rPr>
-        <w:t>climada</w:t>
-      </w:r>
-      <w:proofErr w:type="spellEnd"/>
-      <w:r>
-        <w:rPr>
-          <w:i/>
-          <w:sz w:val="36"/>
-        </w:rPr>
-        <w:t xml:space="preserve"> </w:t>
-      </w:r>
-      <w:r>
-        <w:rPr>
-          <w:i/>
-          <w:sz w:val="36"/>
-        </w:rPr>
-        <w:t xml:space="preserve">applied </w:t>
-      </w:r>
-      <w:r>
-        <w:rPr>
-          <w:i/>
-          <w:sz w:val="36"/>
-        </w:rPr>
-        <w:t>to</w:t>
-      </w:r>
-      <w:r>
-        <w:rPr>
-          <w:i/>
-          <w:sz w:val="36"/>
-        </w:rPr>
-        <w:t xml:space="preserve"> </w:t>
-      </w:r>
-    </w:p>
-    <w:p>
-      <w:pPr>
-        <w:pStyle w:val="Title"/>
-        <w:rPr>
-          <w:sz w:val="36"/>
-        </w:rPr>
-      </w:pPr>
-      <w:proofErr w:type="gramStart"/>
-      <w:r>
-        <w:rPr>
-          <w:i/>
-          <w:sz w:val="36"/>
-        </w:rPr>
-        <w:t>landslides</w:t>
-      </w:r>
-      <w:proofErr w:type="gramEnd"/>
-      <w:r>
-        <w:rPr>
-          <w:i/>
-          <w:sz w:val="36"/>
-        </w:rPr>
-        <w:t xml:space="preserve"> </w:t>
+        <w:t xml:space="preserve">landslides </w:t>
       </w:r>
       <w:r>
         <w:rPr>
@@ -221,36 +193,18 @@
         </w:rPr>
         <w:t xml:space="preserve"> </w:t>
       </w:r>
-      <w:r>
-        <w:fldChar w:fldCharType="begin"/>
-      </w:r>
-      <w:r>
-        <w:rPr>
-          <w:lang w:val="it-IT"/>
-        </w:rPr>
-        <w:instrText xml:space="preserve"> HYPERLINK "mailto:lea_mueller@swissre.com" </w:instrText>
-      </w:r>
-      <w:r>
-        <w:fldChar w:fldCharType="separate"/>
-      </w:r>
-      <w:proofErr w:type="spellStart"/>
-      <w:r>
-        <w:rPr>
-          <w:rStyle w:val="Hyperlink"/>
-          <w:rFonts w:asciiTheme="majorHAnsi" w:hAnsiTheme="majorHAnsi"/>
-          <w:lang w:val="it-IT"/>
-        </w:rPr>
-        <w:t>lea_mueller@swissre.com</w:t>
-      </w:r>
-      <w:proofErr w:type="spellEnd"/>
-      <w:r>
-        <w:rPr>
-          <w:rStyle w:val="Hyperlink"/>
-          <w:rFonts w:asciiTheme="majorHAnsi" w:hAnsiTheme="majorHAnsi"/>
-          <w:lang w:val="it-IT"/>
-        </w:rPr>
-        <w:fldChar w:fldCharType="end"/>
-      </w:r>
+      <w:hyperlink r:id="rId9" w:history="1">
+        <w:proofErr w:type="spellStart"/>
+        <w:r>
+          <w:rPr>
+            <w:rStyle w:val="Hyperlink"/>
+            <w:rFonts w:asciiTheme="majorHAnsi" w:hAnsiTheme="majorHAnsi"/>
+            <w:lang w:val="it-IT"/>
+          </w:rPr>
+          <w:t>lea_mueller@swissre.com</w:t>
+        </w:r>
+        <w:proofErr w:type="spellEnd"/>
+      </w:hyperlink>
     </w:p>
     <w:p>
       <w:pPr>
@@ -347,39 +301,8 @@
         <w:t>. Analyzed resolutions range from high resolution (~50 meter), mid resolution (~1 km) to low resolution (~10 km).</w:t>
       </w:r>
     </w:p>
-    <w:p/>
     <w:p>
       <w:pPr>
-        <w:pStyle w:val="Heading1"/>
-      </w:pPr>
-      <w:r>
-        <w:t xml:space="preserve">Results and Conclusions </w:t>
-      </w:r>
-    </w:p>
-    <w:p>
-      <w:r>
-        <w:t xml:space="preserve">We compare different results using high, mid and low geographical resolution from two cases, 1) landslides in Las Cañas </w:t>
-      </w:r>
-      <w:r>
-        <w:t>neighborhood</w:t>
-      </w:r>
-      <w:r>
-        <w:t xml:space="preserve"> in San Salvador and 2) tropical cyclones in the metropolitan area of San Salvador (AMSS). </w:t>
-      </w:r>
-    </w:p>
-    <w:p>
-      <w:r>
-        <w:t xml:space="preserve">The comparison of results </w:t>
-      </w:r>
-      <w:r>
-        <w:t>from</w:t>
-      </w:r>
-      <w:r>
-        <w:t xml:space="preserve"> landslides shows that only with a high resolution accurate results can be achieved. Using mid or even low resolution leads to significantly less accurate results. We overestimate expected damage, while underestimating the benefits of measures. This shows that for an underlying high resolution hazard it is necessary to define the assets on a similar high resolution. The landslide hazard is highly spatially variable and is driven by topography and water accumulation potential.</w:t>
-      </w:r>
-    </w:p>
-    <w:p>
-      <w:pPr>
         <w:keepNext/>
       </w:pPr>
       <w:r>
@@ -387,10 +310,18 @@
           <w:noProof/>
         </w:rPr>
         <w:drawing>
-          <wp:inline distT="0" distB="0" distL="0" distR="0" wp14:anchorId="022F9134" wp14:editId="75E227EB">
-            <wp:extent cx="4858100" cy="2079901"/>
-            <wp:effectExtent l="0" t="0" r="0" b="0"/>
-            <wp:docPr id="4" name="Picture 4"/>
+          <wp:anchor distT="0" distB="0" distL="114300" distR="114300" simplePos="0" relativeHeight="251665408" behindDoc="0" locked="0" layoutInCell="1" allowOverlap="1" wp14:anchorId="2325AD5A" wp14:editId="77780BDE">
+            <wp:simplePos x="0" y="0"/>
+            <wp:positionH relativeFrom="column">
+              <wp:posOffset>2227580</wp:posOffset>
+            </wp:positionH>
+            <wp:positionV relativeFrom="paragraph">
+              <wp:posOffset>2272042</wp:posOffset>
+            </wp:positionV>
+            <wp:extent cx="2055600" cy="212400"/>
+            <wp:effectExtent l="0" t="0" r="1905" b="0"/>
+            <wp:wrapNone/>
+            <wp:docPr id="38" name="Picture 38"/>
             <wp:cNvGraphicFramePr>
               <a:graphicFrameLocks xmlns:a="http://schemas.openxmlformats.org/drawingml/2006/main" noChangeAspect="1"/>
             </wp:cNvGraphicFramePr>
@@ -402,7 +333,13 @@
                     <pic:cNvPicPr/>
                   </pic:nvPicPr>
                   <pic:blipFill>
-                    <a:blip r:embed="rId9"/>
+                    <a:blip r:embed="rId10">
+                      <a:extLst>
+                        <a:ext uri="{28A0092B-C50C-407E-A947-70E740481C1C}">
+                          <a14:useLocalDpi xmlns:a14="http://schemas.microsoft.com/office/drawing/2010/main" val="0"/>
+                        </a:ext>
+                      </a:extLst>
+                    </a:blip>
                     <a:stretch>
                       <a:fillRect/>
                     </a:stretch>
@@ -410,7 +347,7 @@
                   <pic:spPr>
                     <a:xfrm>
                       <a:off x="0" y="0"/>
-                      <a:ext cx="4864211" cy="2082517"/>
+                      <a:ext cx="2055600" cy="212400"/>
                     </a:xfrm>
                     <a:prstGeom prst="rect">
                       <a:avLst/>
@@ -419,76 +356,255 @@
                 </pic:pic>
               </a:graphicData>
             </a:graphic>
-          </wp:inline>
+            <wp14:sizeRelH relativeFrom="page">
+              <wp14:pctWidth>0</wp14:pctWidth>
+            </wp14:sizeRelH>
+            <wp14:sizeRelV relativeFrom="page">
+              <wp14:pctHeight>0</wp14:pctHeight>
+            </wp14:sizeRelV>
+          </wp:anchor>
         </w:drawing>
       </w:r>
-    </w:p>
-    <w:p>
-      <w:pPr>
-        <w:pStyle w:val="Caption"/>
-      </w:pPr>
-      <w:r>
-        <w:t xml:space="preserve">Figure </w:t>
-      </w:r>
-      <w:r>
-        <w:fldChar w:fldCharType="begin"/>
-      </w:r>
-      <w:r>
-        <w:instrText xml:space="preserve"> SEQ Figure \* ARABIC </w:instrText>
-      </w:r>
-      <w:r>
-        <w:fldChar w:fldCharType="separate"/>
-      </w:r>
       <w:r>
         <w:rPr>
           <w:noProof/>
         </w:rPr>
-        <w:t>1</w:t>
+        <mc:AlternateContent>
+          <mc:Choice Requires="wpg">
+            <w:drawing>
+              <wp:anchor distT="0" distB="0" distL="114300" distR="114300" simplePos="0" relativeHeight="251671552" behindDoc="0" locked="0" layoutInCell="1" allowOverlap="1" wp14:anchorId="5C239B53" wp14:editId="5D0A9745">
+                <wp:simplePos x="0" y="0"/>
+                <wp:positionH relativeFrom="column">
+                  <wp:posOffset>3959225</wp:posOffset>
+                </wp:positionH>
+                <wp:positionV relativeFrom="paragraph">
+                  <wp:posOffset>623570</wp:posOffset>
+                </wp:positionV>
+                <wp:extent cx="1774619" cy="831273"/>
+                <wp:effectExtent l="0" t="0" r="0" b="6985"/>
+                <wp:wrapNone/>
+                <wp:docPr id="43" name="Group 43"/>
+                <wp:cNvGraphicFramePr/>
+                <a:graphic xmlns:a="http://schemas.openxmlformats.org/drawingml/2006/main">
+                  <a:graphicData uri="http://schemas.microsoft.com/office/word/2010/wordprocessingGroup">
+                    <wpg:wgp>
+                      <wpg:cNvGrpSpPr/>
+                      <wpg:grpSpPr>
+                        <a:xfrm>
+                          <a:off x="0" y="0"/>
+                          <a:ext cx="1774619" cy="831273"/>
+                          <a:chOff x="0" y="0"/>
+                          <a:chExt cx="1774619" cy="831273"/>
+                        </a:xfrm>
+                      </wpg:grpSpPr>
+                      <wps:wsp>
+                        <wps:cNvPr id="39" name="Text Box 39"/>
+                        <wps:cNvSpPr txBox="1"/>
+                        <wps:spPr>
+                          <a:xfrm>
+                            <a:off x="171450" y="0"/>
+                            <a:ext cx="1603169" cy="831273"/>
+                          </a:xfrm>
+                          <a:prstGeom prst="rect">
+                            <a:avLst/>
+                          </a:prstGeom>
+                          <a:noFill/>
+                          <a:ln w="6350">
+                            <a:noFill/>
+                          </a:ln>
+                          <a:effectLst/>
+                        </wps:spPr>
+                        <wps:style>
+                          <a:lnRef idx="0">
+                            <a:schemeClr val="accent1"/>
+                          </a:lnRef>
+                          <a:fillRef idx="0">
+                            <a:schemeClr val="accent1"/>
+                          </a:fillRef>
+                          <a:effectRef idx="0">
+                            <a:schemeClr val="accent1"/>
+                          </a:effectRef>
+                          <a:fontRef idx="minor">
+                            <a:schemeClr val="dk1"/>
+                          </a:fontRef>
+                        </wps:style>
+                        <wps:txbx>
+                          <w:txbxContent>
+                            <w:p>
+                              <w:r>
+                                <w:t>M</w:t>
+                              </w:r>
+                              <w:r>
+                                <w:t xml:space="preserve">etropolitan </w:t>
+                              </w:r>
+                              <w:r>
+                                <w:t>A</w:t>
+                              </w:r>
+                              <w:r>
+                                <w:t xml:space="preserve">rea of San Salvador </w:t>
+                              </w:r>
+                              <w:r>
+                                <w:t>(</w:t>
+                              </w:r>
+                              <w:r>
+                                <w:t>AMSS)</w:t>
+                              </w:r>
+                            </w:p>
+                            <w:p>
+                              <w:r>
+                                <w:t>Las Cañas</w:t>
+                              </w:r>
+                            </w:p>
+                          </w:txbxContent>
+                        </wps:txbx>
+                        <wps:bodyPr rot="0" spcFirstLastPara="0" vertOverflow="overflow" horzOverflow="overflow" vert="horz" wrap="square" lIns="91440" tIns="45720" rIns="91440" bIns="45720" numCol="1" spcCol="0" rtlCol="0" fromWordArt="0" anchor="t" anchorCtr="0" forceAA="0" compatLnSpc="1">
+                          <a:prstTxWarp prst="textNoShape">
+                            <a:avLst/>
+                          </a:prstTxWarp>
+                          <a:noAutofit/>
+                        </wps:bodyPr>
+                      </wps:wsp>
+                      <wps:wsp>
+                        <wps:cNvPr id="41" name="Rectangle 41"/>
+                        <wps:cNvSpPr/>
+                        <wps:spPr>
+                          <a:xfrm>
+                            <a:off x="0" y="69850"/>
+                            <a:ext cx="171450" cy="127000"/>
+                          </a:xfrm>
+                          <a:prstGeom prst="rect">
+                            <a:avLst/>
+                          </a:prstGeom>
+                          <a:solidFill>
+                            <a:schemeClr val="bg1">
+                              <a:lumMod val="85000"/>
+                            </a:schemeClr>
+                          </a:solidFill>
+                          <a:ln>
+                            <a:noFill/>
+                          </a:ln>
+                        </wps:spPr>
+                        <wps:style>
+                          <a:lnRef idx="2">
+                            <a:schemeClr val="accent1">
+                              <a:shade val="50000"/>
+                            </a:schemeClr>
+                          </a:lnRef>
+                          <a:fillRef idx="1">
+                            <a:schemeClr val="accent1"/>
+                          </a:fillRef>
+                          <a:effectRef idx="0">
+                            <a:schemeClr val="accent1"/>
+                          </a:effectRef>
+                          <a:fontRef idx="minor">
+                            <a:schemeClr val="lt1"/>
+                          </a:fontRef>
+                        </wps:style>
+                        <wps:bodyPr rot="0" spcFirstLastPara="0" vertOverflow="overflow" horzOverflow="overflow" vert="horz" wrap="square" lIns="91440" tIns="45720" rIns="91440" bIns="45720" numCol="1" spcCol="0" rtlCol="0" fromWordArt="0" anchor="ctr" anchorCtr="0" forceAA="0" compatLnSpc="1">
+                          <a:prstTxWarp prst="textNoShape">
+                            <a:avLst/>
+                          </a:prstTxWarp>
+                          <a:noAutofit/>
+                        </wps:bodyPr>
+                      </wps:wsp>
+                      <wps:wsp>
+                        <wps:cNvPr id="42" name="Straight Connector 42"/>
+                        <wps:cNvCnPr/>
+                        <wps:spPr>
+                          <a:xfrm>
+                            <a:off x="31750" y="590509"/>
+                            <a:ext cx="171450" cy="0"/>
+                          </a:xfrm>
+                          <a:prstGeom prst="line">
+                            <a:avLst/>
+                          </a:prstGeom>
+                          <a:ln w="12700">
+                            <a:solidFill>
+                              <a:schemeClr val="tx1">
+                                <a:lumMod val="75000"/>
+                                <a:lumOff val="25000"/>
+                              </a:schemeClr>
+                            </a:solidFill>
+                          </a:ln>
+                        </wps:spPr>
+                        <wps:style>
+                          <a:lnRef idx="1">
+                            <a:schemeClr val="accent1"/>
+                          </a:lnRef>
+                          <a:fillRef idx="0">
+                            <a:schemeClr val="accent1"/>
+                          </a:fillRef>
+                          <a:effectRef idx="0">
+                            <a:schemeClr val="accent1"/>
+                          </a:effectRef>
+                          <a:fontRef idx="minor">
+                            <a:schemeClr val="tx1"/>
+                          </a:fontRef>
+                        </wps:style>
+                        <wps:bodyPr/>
+                      </wps:wsp>
+                    </wpg:wgp>
+                  </a:graphicData>
+                </a:graphic>
+              </wp:anchor>
+            </w:drawing>
+          </mc:Choice>
+          <mc:Fallback>
+            <w:pict>
+              <v:group w14:anchorId="5C239B53" id="Group 43" o:spid="_x0000_s1026" style="position:absolute;margin-left:311.75pt;margin-top:49.1pt;width:139.75pt;height:65.45pt;z-index:251671552" coordsize="17746,8312" o:gfxdata="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">
+                <v:shapetype id="_x0000_t202" coordsize="21600,21600" o:spt="202" path="m,l,21600r21600,l21600,xe">
+                  <v:stroke joinstyle="miter"/>
+                  <v:path gradientshapeok="t" o:connecttype="rect"/>
+                </v:shapetype>
+                <v:shape id="Text Box 39" o:spid="_x0000_s1027" type="#_x0000_t202" style="position:absolute;left:1714;width:16032;height:8312;visibility:visible;mso-wrap-style:square;v-text-anchor:top" o:gfxdata="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" filled="f" stroked="f" strokeweight=".5pt">
+                  <v:textbox>
+                    <w:txbxContent>
+                      <w:p>
+                        <w:r>
+                          <w:t>M</w:t>
+                        </w:r>
+                        <w:r>
+                          <w:t xml:space="preserve">etropolitan </w:t>
+                        </w:r>
+                        <w:r>
+                          <w:t>A</w:t>
+                        </w:r>
+                        <w:r>
+                          <w:t xml:space="preserve">rea of San Salvador </w:t>
+                        </w:r>
+                        <w:r>
+                          <w:t>(</w:t>
+                        </w:r>
+                        <w:r>
+                          <w:t>AMSS)</w:t>
+                        </w:r>
+                      </w:p>
+                      <w:p>
+                        <w:r>
+                          <w:t>Las Cañas</w:t>
+                        </w:r>
+                      </w:p>
+                    </w:txbxContent>
+                  </v:textbox>
+                </v:shape>
+                <v:rect id="Rectangle 41" o:spid="_x0000_s1028" style="position:absolute;top:698;width:1714;height:1270;visibility:visible;mso-wrap-style:square;v-text-anchor:middle" o:gfxdata="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" fillcolor="#d8d8d8 [2732]" stroked="f" strokeweight="1pt"/>
+                <v:line id="Straight Connector 42" o:spid="_x0000_s1029" style="position:absolute;visibility:visible;mso-wrap-style:square" from="317,5905" to="2032,5905" o:connectortype="straight" o:gfxdata="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" strokecolor="#404040 [2429]" strokeweight="1pt">
+                  <v:stroke joinstyle="miter"/>
+                </v:line>
+              </v:group>
+            </w:pict>
+          </mc:Fallback>
+        </mc:AlternateContent>
       </w:r>
       <w:r>
         <w:rPr>
           <w:noProof/>
         </w:rPr>
-        <w:fldChar w:fldCharType="end"/>
-      </w:r>
-      <w:r>
-        <w:t>: Comparison of expected damage, benefit of all measures and benefit-cost ratio of best measure for landslides in Las Cañas. Accuracy of high resolution results are set to 100%. Using mid resolution in comparison to high resolution leads to overestimation of expected damage (127%) and measures perform weaker (down to 51% and 45%). Using low resolution the results are even more inaccurate. Expected damage rises to almost 200%, while benefit of all measures and benefit-cost ratio of best measure drops to 81% and 71%, respectively.</w:t>
-      </w:r>
-    </w:p>
-    <w:p>
-      <w:r>
-        <w:lastRenderedPageBreak/>
-        <w:t xml:space="preserve">The comparison of results </w:t>
-      </w:r>
-      <w:r>
-        <w:t>from</w:t>
-      </w:r>
-      <w:r>
-        <w:t xml:space="preserve"> tropical cyclones shows that results are almost not affected by geographical resolution of assets. Using mid or low resolution of assets leads to very similar results, both in terms of expected damage and benefit of measures.</w:t>
-      </w:r>
-      <w:r>
-        <w:t xml:space="preserve"> Wind intensities from tropical cyclones are comparable in the entire AMSS region and do not vary very locally. Therefore we can use </w:t>
-      </w:r>
-      <w:r>
-        <w:t xml:space="preserve">mid or </w:t>
-      </w:r>
-      <w:r>
-        <w:t>low resolution in assets and still calculate accurately results.</w:t>
-      </w:r>
-    </w:p>
-    <w:p>
-      <w:pPr>
-        <w:keepNext/>
-      </w:pPr>
-      <w:r>
-        <w:rPr>
-          <w:noProof/>
-        </w:rPr>
         <w:drawing>
-          <wp:inline distT="0" distB="0" distL="0" distR="0" wp14:anchorId="4826DFBB" wp14:editId="1661DF8E">
-            <wp:extent cx="4821211" cy="2043913"/>
+          <wp:inline distT="0" distB="0" distL="0" distR="0" wp14:anchorId="07FAFD1E" wp14:editId="42CD172E">
+            <wp:extent cx="3492000" cy="2476800"/>
             <wp:effectExtent l="0" t="0" r="0" b="0"/>
-            <wp:docPr id="2" name="Picture 2"/>
+            <wp:docPr id="37" name="Picture 37"/>
             <wp:cNvGraphicFramePr>
               <a:graphicFrameLocks xmlns:a="http://schemas.openxmlformats.org/drawingml/2006/main" noChangeAspect="1"/>
             </wp:cNvGraphicFramePr>
@@ -500,7 +616,7 @@
                     <pic:cNvPicPr/>
                   </pic:nvPicPr>
                   <pic:blipFill>
-                    <a:blip r:embed="rId10"/>
+                    <a:blip r:embed="rId11"/>
                     <a:stretch>
                       <a:fillRect/>
                     </a:stretch>
@@ -508,7 +624,7 @@
                   <pic:spPr>
                     <a:xfrm>
                       <a:off x="0" y="0"/>
-                      <a:ext cx="4847041" cy="2054864"/>
+                      <a:ext cx="3492000" cy="2476800"/>
                     </a:xfrm>
                     <a:prstGeom prst="rect">
                       <a:avLst/>
@@ -520,6 +636,8 @@
           </wp:inline>
         </w:drawing>
       </w:r>
+      <w:bookmarkStart w:id="0" w:name="_GoBack"/>
+      <w:bookmarkEnd w:id="0"/>
     </w:p>
     <w:p>
       <w:pPr>
@@ -528,343 +646,122 @@
       <w:r>
         <w:t xml:space="preserve">Figure </w:t>
       </w:r>
-      <w:r>
-        <w:fldChar w:fldCharType="begin"/>
-      </w:r>
-      <w:r>
-        <w:instrText xml:space="preserve"> SEQ Figure \* ARABIC </w:instrText>
-      </w:r>
-      <w:r>
-        <w:fldChar w:fldCharType="separate"/>
-      </w:r>
-      <w:r>
-        <w:rPr>
-          <w:noProof/>
+      <w:fldSimple w:instr=" SEQ Figure \* ARABIC ">
+        <w:r>
+          <w:rPr>
+            <w:noProof/>
+          </w:rPr>
+          <w:t>1</w:t>
+        </w:r>
+      </w:fldSimple>
+      <w:r>
+        <w:t xml:space="preserve">: Metropolitan Area of San Salvador (AMSS) covers roughly 170 </w:t>
+      </w:r>
+      <w:proofErr w:type="spellStart"/>
+      <w:r>
+        <w:t>km</w:t>
+      </w:r>
+      <w:r>
+        <w:rPr>
+          <w:vertAlign w:val="superscript"/>
         </w:rPr>
         <w:t>2</w:t>
       </w:r>
-      <w:r>
-        <w:rPr>
-          <w:noProof/>
-        </w:rPr>
-        <w:fldChar w:fldCharType="end"/>
-      </w:r>
-      <w:r>
-        <w:t xml:space="preserve">: </w:t>
-      </w:r>
-      <w:r>
-        <w:t xml:space="preserve">Comparison of expected damage, benefit of all measures and benefit-cost ratio of best measure for tropical cyclones in AMSS. Accuracy of high resolution results are set to 100%. Using mid resolution or even low resolution leads to very similar </w:t>
-      </w:r>
-      <w:r>
-        <w:t xml:space="preserve">and therefore still accurate </w:t>
-      </w:r>
-      <w:r>
-        <w:t>results. Accuracy of results is between 97% and 104%.</w:t>
+      <w:proofErr w:type="spellEnd"/>
+      <w:r>
+        <w:t xml:space="preserve"> and represents the political, economic and cultural center of El Salvador. </w:t>
+      </w:r>
+      <w:r>
+        <w:t xml:space="preserve">Roughly 30% of the Salvadorian population lives in the AMSS. Las Cañas neighborhood is located in the East of San Salvador and covers roughly an area of 8 </w:t>
+      </w:r>
+      <w:proofErr w:type="spellStart"/>
+      <w:r>
+        <w:t>km</w:t>
+      </w:r>
+      <w:r>
+        <w:rPr>
+          <w:vertAlign w:val="superscript"/>
+        </w:rPr>
+        <w:t>2</w:t>
+      </w:r>
+      <w:proofErr w:type="spellEnd"/>
+      <w:r>
+        <w:t>.</w:t>
+      </w:r>
+      <w:r>
+        <w:t xml:space="preserve"> Source: San Salvador, Vulnerability Report, Team Analysis.</w:t>
       </w:r>
     </w:p>
     <w:p/>
     <w:p>
-      <w:r>
-        <w:br w:type="page"/>
+      <w:pPr>
+        <w:pStyle w:val="Heading1"/>
+      </w:pPr>
+      <w:r>
+        <w:t xml:space="preserve">Results and Conclusions </w:t>
       </w:r>
     </w:p>
     <w:p>
-      <w:pPr>
-        <w:pStyle w:val="Heading1"/>
-      </w:pPr>
-      <w:r>
-        <w:lastRenderedPageBreak/>
-        <w:t>Appendix, all results</w:t>
-      </w:r>
-      <w:r>
-        <w:t xml:space="preserve"> and maps</w:t>
-      </w:r>
-    </w:p>
-    <w:p/>
-    <w:p>
-      <w:pPr>
-        <w:keepNext/>
-      </w:pPr>
-      <w:r>
-        <w:rPr>
-          <w:noProof/>
-        </w:rPr>
-        <w:drawing>
-          <wp:inline distT="0" distB="0" distL="0" distR="0" wp14:anchorId="1B6F914A" wp14:editId="22257291">
-            <wp:extent cx="4171315" cy="2509284"/>
-            <wp:effectExtent l="0" t="0" r="635" b="5715"/>
-            <wp:docPr id="8" name="Picture 8"/>
-            <wp:cNvGraphicFramePr>
-              <a:graphicFrameLocks xmlns:a="http://schemas.openxmlformats.org/drawingml/2006/main" noChangeAspect="1"/>
-            </wp:cNvGraphicFramePr>
-            <a:graphic xmlns:a="http://schemas.openxmlformats.org/drawingml/2006/main">
-              <a:graphicData uri="http://schemas.openxmlformats.org/drawingml/2006/picture">
-                <pic:pic xmlns:pic="http://schemas.openxmlformats.org/drawingml/2006/picture">
-                  <pic:nvPicPr>
-                    <pic:cNvPr id="1" name=""/>
-                    <pic:cNvPicPr/>
-                  </pic:nvPicPr>
-                  <pic:blipFill rotWithShape="1">
-                    <a:blip r:embed="rId11"/>
-                    <a:srcRect b="50098"/>
-                    <a:stretch/>
-                  </pic:blipFill>
-                  <pic:spPr bwMode="auto">
-                    <a:xfrm>
-                      <a:off x="0" y="0"/>
-                      <a:ext cx="4171429" cy="2509353"/>
-                    </a:xfrm>
-                    <a:prstGeom prst="rect">
-                      <a:avLst/>
-                    </a:prstGeom>
-                    <a:ln>
-                      <a:noFill/>
-                    </a:ln>
-                    <a:extLst>
-                      <a:ext uri="{53640926-AAD7-44D8-BBD7-CCE9431645EC}">
-                        <a14:shadowObscured xmlns:a14="http://schemas.microsoft.com/office/drawing/2010/main"/>
-                      </a:ext>
-                    </a:extLst>
-                  </pic:spPr>
-                </pic:pic>
-              </a:graphicData>
-            </a:graphic>
-          </wp:inline>
-        </w:drawing>
+      <w:r>
+        <w:t xml:space="preserve">We compare different results using high, mid and low geographical resolution from two cases, 1) landslides in Las Cañas </w:t>
+      </w:r>
+      <w:r>
+        <w:t>neighborhood</w:t>
+      </w:r>
+      <w:r>
+        <w:t xml:space="preserve"> in San Salvador and 2) tropical cyclones in the metropolitan area of San Salvador (AMSS). </w:t>
       </w:r>
     </w:p>
     <w:p>
-      <w:pPr>
-        <w:pStyle w:val="Caption"/>
-      </w:pPr>
-      <w:r>
-        <w:t xml:space="preserve">Figure </w:t>
-      </w:r>
-      <w:r>
-        <w:fldChar w:fldCharType="begin"/>
-      </w:r>
-      <w:r>
-        <w:instrText xml:space="preserve"> SEQ Figure \* ARABIC </w:instrText>
-      </w:r>
-      <w:r>
-        <w:fldChar w:fldCharType="separate"/>
-      </w:r>
-      <w:r>
-        <w:rPr>
-          <w:noProof/>
-        </w:rPr>
-        <w:t>3</w:t>
-      </w:r>
-      <w:r>
-        <w:rPr>
-          <w:noProof/>
-        </w:rPr>
-        <w:fldChar w:fldCharType="end"/>
-      </w:r>
-      <w:r>
-        <w:t>: Comparison of expected damage</w:t>
-      </w:r>
-      <w:r>
-        <w:t xml:space="preserve"> (left y-axis)</w:t>
-      </w:r>
-      <w:r>
-        <w:t>, benefit of all measures and benefit-cost ratio of best measure</w:t>
-      </w:r>
-      <w:r>
-        <w:t xml:space="preserve"> (right y-axis)</w:t>
-      </w:r>
-      <w:r>
-        <w:t xml:space="preserve"> for landslides in Las Cañas. Using mid resolution in comparison to high resolution leads to overestimation of expected damage (</w:t>
-      </w:r>
-      <w:r>
-        <w:t>USD 1.98 million instead of 1.56) and measures perform weaker. Benefit of all measures is down to USD 89 million instead of 174.</w:t>
-      </w:r>
-      <w:r>
-        <w:t xml:space="preserve"> Using low resolution the results are even more inaccurate. </w:t>
-      </w:r>
-      <w:r>
-        <w:t>Expected damage rises to USD 3.11 million,</w:t>
-      </w:r>
-      <w:r>
-        <w:t xml:space="preserve"> while benefit of all measures and benefit-cost ratio of best measure drops to </w:t>
-      </w:r>
-      <w:r>
-        <w:t>USD 141 and 135 million</w:t>
-      </w:r>
-      <w:r>
-        <w:t>, respectively.</w:t>
+      <w:r>
+        <w:t xml:space="preserve">The comparison of results </w:t>
+      </w:r>
+      <w:r>
+        <w:t>from</w:t>
+      </w:r>
+      <w:r>
+        <w:t xml:space="preserve"> landslides shows that only with a high resolution </w:t>
+      </w:r>
+      <w:r>
+        <w:t xml:space="preserve">(~50 meter) </w:t>
+      </w:r>
+      <w:r>
+        <w:t xml:space="preserve">accurate results can be achieved. Using mid </w:t>
+      </w:r>
+      <w:r>
+        <w:t xml:space="preserve">(~1 km) </w:t>
+      </w:r>
+      <w:r>
+        <w:t>or even low resolution</w:t>
+      </w:r>
+      <w:r>
+        <w:t xml:space="preserve"> (~10 km)</w:t>
+      </w:r>
+      <w:r>
+        <w:t xml:space="preserve"> leads to significantly less accurate results. We overestimate expected damage, while underestimating the benefits of measures. This shows that for an underlying high resolution hazard it is necessary to define the assets on a similar high resolution. The landslide hazard is highly spatially variable and is driven by topography and water accumulation potential.</w:t>
       </w:r>
     </w:p>
     <w:p>
       <w:pPr>
         <w:keepNext/>
       </w:pPr>
-    </w:p>
-    <w:p>
-      <w:pPr>
-        <w:keepNext/>
-      </w:pPr>
       <w:r>
         <w:rPr>
           <w:noProof/>
         </w:rPr>
         <w:drawing>
-          <wp:inline distT="0" distB="0" distL="0" distR="0" wp14:anchorId="10F6BF38" wp14:editId="65127054">
-            <wp:extent cx="4171315" cy="2210806"/>
-            <wp:effectExtent l="0" t="0" r="635" b="0"/>
-            <wp:docPr id="9" name="Picture 9"/>
-            <wp:cNvGraphicFramePr>
-              <a:graphicFrameLocks xmlns:a="http://schemas.openxmlformats.org/drawingml/2006/main" noChangeAspect="1"/>
-            </wp:cNvGraphicFramePr>
-            <a:graphic xmlns:a="http://schemas.openxmlformats.org/drawingml/2006/main">
-              <a:graphicData uri="http://schemas.openxmlformats.org/drawingml/2006/picture">
-                <pic:pic xmlns:pic="http://schemas.openxmlformats.org/drawingml/2006/picture">
-                  <pic:nvPicPr>
-                    <pic:cNvPr id="1" name=""/>
-                    <pic:cNvPicPr/>
-                  </pic:nvPicPr>
-                  <pic:blipFill rotWithShape="1">
-                    <a:blip r:embed="rId11"/>
-                    <a:srcRect t="56034"/>
-                    <a:stretch/>
-                  </pic:blipFill>
-                  <pic:spPr bwMode="auto">
-                    <a:xfrm>
-                      <a:off x="0" y="0"/>
-                      <a:ext cx="4171429" cy="2210866"/>
-                    </a:xfrm>
-                    <a:prstGeom prst="rect">
-                      <a:avLst/>
-                    </a:prstGeom>
-                    <a:ln>
-                      <a:noFill/>
-                    </a:ln>
-                    <a:extLst>
-                      <a:ext uri="{53640926-AAD7-44D8-BBD7-CCE9431645EC}">
-                        <a14:shadowObscured xmlns:a14="http://schemas.microsoft.com/office/drawing/2010/main"/>
-                      </a:ext>
-                    </a:extLst>
-                  </pic:spPr>
-                </pic:pic>
-              </a:graphicData>
-            </a:graphic>
-          </wp:inline>
-        </w:drawing>
-      </w:r>
-    </w:p>
-    <w:p>
-      <w:pPr>
-        <w:pStyle w:val="Caption"/>
-      </w:pPr>
-      <w:r>
-        <w:t xml:space="preserve">Figure </w:t>
-      </w:r>
-      <w:r>
-        <w:fldChar w:fldCharType="begin"/>
-      </w:r>
-      <w:r>
-        <w:instrText xml:space="preserve"> SEQ Figu</w:instrText>
-      </w:r>
-      <w:r>
-        <w:instrText xml:space="preserve">re \* ARABIC </w:instrText>
-      </w:r>
-      <w:r>
-        <w:fldChar w:fldCharType="separate"/>
-      </w:r>
-      <w:r>
-        <w:rPr>
-          <w:noProof/>
-        </w:rPr>
-        <w:t>4</w:t>
-      </w:r>
-      <w:r>
-        <w:rPr>
-          <w:noProof/>
-        </w:rPr>
-        <w:fldChar w:fldCharType="end"/>
-      </w:r>
-      <w:r>
-        <w:t xml:space="preserve">: </w:t>
-      </w:r>
-      <w:r>
-        <w:t>Comparison of expected damage</w:t>
-      </w:r>
-      <w:r>
-        <w:t xml:space="preserve"> (left y-axis)</w:t>
-      </w:r>
-      <w:r>
-        <w:t>, benefit of all measures and benefit-cost ratio of best measure</w:t>
-      </w:r>
-      <w:r>
-        <w:t xml:space="preserve"> (right y-axis)</w:t>
-      </w:r>
-      <w:r>
-        <w:t xml:space="preserve"> for tropical cyclones in AMSS. Using mid resolution or even low resolution leads to very similar and therefore still accurate results. </w:t>
-      </w:r>
-      <w:r>
-        <w:t>Expected damage varies from USD 2.29 to 2.28 and 2.38 million. Benefit of all measures range from USD 44.2 to 42.8 and 43.0 million. Cost-benefit ratio of the best measure is 51 USD/USD, and 51 and 53, respectively.</w:t>
-      </w:r>
-    </w:p>
-    <w:p/>
-    <w:p>
-      <w:pPr>
-        <w:rPr>
-          <w:rFonts w:asciiTheme="majorHAnsi" w:eastAsiaTheme="majorEastAsia" w:hAnsiTheme="majorHAnsi" w:cstheme="majorBidi"/>
-          <w:color w:val="2E74B5" w:themeColor="accent1" w:themeShade="BF"/>
-          <w:sz w:val="26"/>
-          <w:szCs w:val="26"/>
-        </w:rPr>
-      </w:pPr>
-      <w:r>
-        <w:br w:type="page"/>
-      </w:r>
-    </w:p>
-    <w:p>
-      <w:pPr>
-        <w:pStyle w:val="Heading2"/>
-      </w:pPr>
-      <w:r>
-        <w:lastRenderedPageBreak/>
-        <w:t>Part 1: Landslides in Las Cañas</w:t>
-      </w:r>
-    </w:p>
-    <w:p/>
-    <w:p>
-      <w:r>
-        <w:t>Assets</w:t>
-      </w:r>
-      <w:r>
-        <w:t>, Expected damage and benefit</w:t>
-      </w:r>
-      <w:r>
-        <w:t xml:space="preserve">: </w:t>
-      </w:r>
-      <w:r>
-        <w:t>High resolution</w:t>
-      </w:r>
-      <w:r>
-        <w:t xml:space="preserve"> (~50 </w:t>
-      </w:r>
-      <w:r>
-        <w:t>meters</w:t>
-      </w:r>
-      <w:r>
-        <w:t>)</w:t>
-      </w:r>
-    </w:p>
-    <w:p>
-      <w:pPr>
-        <w:ind w:hanging="426"/>
-      </w:pPr>
-      <w:r>
-        <w:rPr>
-          <w:noProof/>
-        </w:rPr>
-        <w:drawing>
-          <wp:inline distT="0" distB="0" distL="0" distR="0" wp14:anchorId="57544400" wp14:editId="6F93C361">
-            <wp:extent cx="2902116" cy="2060180"/>
-            <wp:effectExtent l="0" t="0" r="0" b="0"/>
-            <wp:docPr id="5" name="Picture 5"/>
+          <wp:anchor distT="0" distB="0" distL="114300" distR="114300" simplePos="0" relativeHeight="251664384" behindDoc="0" locked="0" layoutInCell="1" allowOverlap="1" wp14:anchorId="7460AE44" wp14:editId="3C0A6A6D">
+            <wp:simplePos x="0" y="0"/>
+            <wp:positionH relativeFrom="column">
+              <wp:posOffset>3967701</wp:posOffset>
+            </wp:positionH>
+            <wp:positionV relativeFrom="paragraph">
+              <wp:posOffset>571859</wp:posOffset>
+            </wp:positionV>
+            <wp:extent cx="1383030" cy="973455"/>
+            <wp:effectExtent l="0" t="0" r="7620" b="0"/>
+            <wp:wrapNone/>
+            <wp:docPr id="29" name="Picture 29"/>
             <wp:cNvGraphicFramePr>
               <a:graphicFrameLocks xmlns:a="http://schemas.openxmlformats.org/drawingml/2006/main" noChangeAspect="1"/>
             </wp:cNvGraphicFramePr>
@@ -876,7 +773,13 @@
                     <pic:cNvPicPr/>
                   </pic:nvPicPr>
                   <pic:blipFill>
-                    <a:blip r:embed="rId12"/>
+                    <a:blip r:embed="rId12">
+                      <a:extLst>
+                        <a:ext uri="{28A0092B-C50C-407E-A947-70E740481C1C}">
+                          <a14:useLocalDpi xmlns:a14="http://schemas.microsoft.com/office/drawing/2010/main" val="0"/>
+                        </a:ext>
+                      </a:extLst>
+                    </a:blip>
                     <a:stretch>
                       <a:fillRect/>
                     </a:stretch>
@@ -884,7 +787,7 @@
                   <pic:spPr>
                     <a:xfrm>
                       <a:off x="0" y="0"/>
-                      <a:ext cx="2929453" cy="2079586"/>
+                      <a:ext cx="1383030" cy="973455"/>
                     </a:xfrm>
                     <a:prstGeom prst="rect">
                       <a:avLst/>
@@ -893,7 +796,13 @@
                 </pic:pic>
               </a:graphicData>
             </a:graphic>
-          </wp:inline>
+            <wp14:sizeRelH relativeFrom="page">
+              <wp14:pctWidth>0</wp14:pctWidth>
+            </wp14:sizeRelH>
+            <wp14:sizeRelV relativeFrom="page">
+              <wp14:pctHeight>0</wp14:pctHeight>
+            </wp14:sizeRelV>
+          </wp:anchor>
         </w:drawing>
       </w:r>
       <w:r>
@@ -901,10 +810,10 @@
           <w:noProof/>
         </w:rPr>
         <w:drawing>
-          <wp:inline distT="0" distB="0" distL="0" distR="0" wp14:anchorId="0E386CCA" wp14:editId="04D6D338">
-            <wp:extent cx="3019521" cy="2117448"/>
-            <wp:effectExtent l="0" t="0" r="0" b="0"/>
-            <wp:docPr id="6" name="Picture 6"/>
+          <wp:inline distT="0" distB="0" distL="0" distR="0" wp14:anchorId="6E4F0B43" wp14:editId="696FEC3E">
+            <wp:extent cx="3785917" cy="2146852"/>
+            <wp:effectExtent l="0" t="0" r="5080" b="6350"/>
+            <wp:docPr id="23" name="Picture 23"/>
             <wp:cNvGraphicFramePr>
               <a:graphicFrameLocks xmlns:a="http://schemas.openxmlformats.org/drawingml/2006/main" noChangeAspect="1"/>
             </wp:cNvGraphicFramePr>
@@ -924,7 +833,7 @@
                   <pic:spPr>
                     <a:xfrm>
                       <a:off x="0" y="0"/>
-                      <a:ext cx="3046822" cy="2136593"/>
+                      <a:ext cx="3814076" cy="2162820"/>
                     </a:xfrm>
                     <a:prstGeom prst="rect">
                       <a:avLst/>
@@ -938,15 +847,181 @@
       </w:r>
     </w:p>
     <w:p>
+      <w:pPr>
+        <w:pStyle w:val="Caption"/>
+      </w:pPr>
+      <w:r>
+        <w:t xml:space="preserve">Figure </w:t>
+      </w:r>
+      <w:r>
+        <w:fldChar w:fldCharType="begin"/>
+      </w:r>
+      <w:r>
+        <w:instrText xml:space="preserve"> SEQ Figure \* ARABIC </w:instrText>
+      </w:r>
+      <w:r>
+        <w:fldChar w:fldCharType="separate"/>
+      </w:r>
       <w:r>
         <w:rPr>
           <w:noProof/>
         </w:rPr>
+        <w:t>2</w:t>
+      </w:r>
+      <w:r>
+        <w:rPr>
+          <w:noProof/>
+        </w:rPr>
+        <w:fldChar w:fldCharType="end"/>
+      </w:r>
+      <w:r>
+        <w:t>: Comparison of expected damage (left y-axis), benefit of all measures and benefit-cost ratio of best measure (right y-axis) for landslides in Las Cañas. Using mid resolution</w:t>
+      </w:r>
+      <w:r>
+        <w:t xml:space="preserve"> (~1 km)</w:t>
+      </w:r>
+      <w:r>
+        <w:t xml:space="preserve"> in comparison to high resolution</w:t>
+      </w:r>
+      <w:r>
+        <w:t xml:space="preserve"> (~50 meter)</w:t>
+      </w:r>
+      <w:r>
+        <w:t xml:space="preserve"> leads to overestimation of expected damage (USD 1.98 million instead of 1.56) and measures perform weaker. Benefit of all measures is down to USD 89 million instead of 174. Using low resolution</w:t>
+      </w:r>
+      <w:r>
+        <w:t xml:space="preserve"> (~10 km)</w:t>
+      </w:r>
+      <w:r>
+        <w:t xml:space="preserve"> the results are even more inaccurate. Expected damage rises to USD 3.11 million, while benefit of all measures and benefit-cost ratio of best measure drops to USD 141 and 135 million, respectively.</w:t>
+      </w:r>
+    </w:p>
+    <w:p>
+      <w:r>
+        <w:t xml:space="preserve">The comparison of results </w:t>
+      </w:r>
+      <w:r>
+        <w:t>from</w:t>
+      </w:r>
+      <w:r>
+        <w:t xml:space="preserve"> tropical cyclones shows that results are almost not affected by geographical resolution of assets. Using mid </w:t>
+      </w:r>
+      <w:r>
+        <w:t xml:space="preserve">(~1 km) </w:t>
+      </w:r>
+      <w:r>
+        <w:t xml:space="preserve">or low resolution </w:t>
+      </w:r>
+      <w:r>
+        <w:t xml:space="preserve">(~10 km) </w:t>
+      </w:r>
+      <w:r>
+        <w:t>of assets leads to very similar results, both in terms of expected damage and benefit of measures.</w:t>
+      </w:r>
+      <w:r>
+        <w:t xml:space="preserve"> Wind intensities from </w:t>
+      </w:r>
+      <w:r>
+        <w:t>a specific tropical cyclone event</w:t>
+      </w:r>
+      <w:r>
+        <w:t xml:space="preserve"> are </w:t>
+      </w:r>
+      <w:r>
+        <w:t>of similar intensities</w:t>
+      </w:r>
+      <w:r>
+        <w:t xml:space="preserve"> in the entire AMSS region and do not vary very locally. Therefore we can use </w:t>
+      </w:r>
+      <w:r>
+        <w:t xml:space="preserve">mid or </w:t>
+      </w:r>
+      <w:r>
+        <w:t xml:space="preserve">low resolution in assets and still calculate </w:t>
+      </w:r>
+      <w:r>
+        <w:t>adequate</w:t>
+      </w:r>
+      <w:r>
+        <w:t xml:space="preserve"> </w:t>
+      </w:r>
+      <w:r>
+        <w:t>results.</w:t>
+      </w:r>
+    </w:p>
+    <w:p>
+      <w:pPr>
+        <w:keepNext/>
+      </w:pPr>
+      <w:r>
+        <w:rPr>
+          <w:noProof/>
+        </w:rPr>
         <w:drawing>
-          <wp:inline distT="0" distB="0" distL="0" distR="0" wp14:anchorId="1B45C776" wp14:editId="6873F4FD">
-            <wp:extent cx="5257800" cy="2812622"/>
-            <wp:effectExtent l="0" t="0" r="0" b="6985"/>
-            <wp:docPr id="11" name="Picture 11"/>
+          <wp:anchor distT="0" distB="0" distL="114300" distR="114300" simplePos="0" relativeHeight="251662336" behindDoc="0" locked="0" layoutInCell="1" allowOverlap="1" wp14:anchorId="643AE657" wp14:editId="42A377E3">
+            <wp:simplePos x="0" y="0"/>
+            <wp:positionH relativeFrom="column">
+              <wp:posOffset>3931202</wp:posOffset>
+            </wp:positionH>
+            <wp:positionV relativeFrom="paragraph">
+              <wp:posOffset>559435</wp:posOffset>
+            </wp:positionV>
+            <wp:extent cx="1383030" cy="973455"/>
+            <wp:effectExtent l="0" t="0" r="7620" b="0"/>
+            <wp:wrapNone/>
+            <wp:docPr id="28" name="Picture 28"/>
+            <wp:cNvGraphicFramePr>
+              <a:graphicFrameLocks xmlns:a="http://schemas.openxmlformats.org/drawingml/2006/main" noChangeAspect="1"/>
+            </wp:cNvGraphicFramePr>
+            <a:graphic xmlns:a="http://schemas.openxmlformats.org/drawingml/2006/main">
+              <a:graphicData uri="http://schemas.openxmlformats.org/drawingml/2006/picture">
+                <pic:pic xmlns:pic="http://schemas.openxmlformats.org/drawingml/2006/picture">
+                  <pic:nvPicPr>
+                    <pic:cNvPr id="1" name=""/>
+                    <pic:cNvPicPr/>
+                  </pic:nvPicPr>
+                  <pic:blipFill>
+                    <a:blip r:embed="rId12">
+                      <a:extLst>
+                        <a:ext uri="{28A0092B-C50C-407E-A947-70E740481C1C}">
+                          <a14:useLocalDpi xmlns:a14="http://schemas.microsoft.com/office/drawing/2010/main" val="0"/>
+                        </a:ext>
+                      </a:extLst>
+                    </a:blip>
+                    <a:stretch>
+                      <a:fillRect/>
+                    </a:stretch>
+                  </pic:blipFill>
+                  <pic:spPr>
+                    <a:xfrm>
+                      <a:off x="0" y="0"/>
+                      <a:ext cx="1383030" cy="973455"/>
+                    </a:xfrm>
+                    <a:prstGeom prst="rect">
+                      <a:avLst/>
+                    </a:prstGeom>
+                  </pic:spPr>
+                </pic:pic>
+              </a:graphicData>
+            </a:graphic>
+            <wp14:sizeRelH relativeFrom="page">
+              <wp14:pctWidth>0</wp14:pctWidth>
+            </wp14:sizeRelH>
+            <wp14:sizeRelV relativeFrom="page">
+              <wp14:pctHeight>0</wp14:pctHeight>
+            </wp14:sizeRelV>
+          </wp:anchor>
+        </w:drawing>
+      </w:r>
+      <w:r>
+        <w:rPr>
+          <w:noProof/>
+        </w:rPr>
+        <w:drawing>
+          <wp:inline distT="0" distB="0" distL="0" distR="0" wp14:anchorId="24370F20" wp14:editId="6F4BFFE3">
+            <wp:extent cx="3643320" cy="1987826"/>
+            <wp:effectExtent l="0" t="0" r="0" b="0"/>
+            <wp:docPr id="25" name="Picture 25"/>
             <wp:cNvGraphicFramePr>
               <a:graphicFrameLocks xmlns:a="http://schemas.openxmlformats.org/drawingml/2006/main" noChangeAspect="1"/>
             </wp:cNvGraphicFramePr>
@@ -966,7 +1041,7 @@
                   <pic:spPr>
                     <a:xfrm>
                       <a:off x="0" y="0"/>
-                      <a:ext cx="5258849" cy="2813183"/>
+                      <a:ext cx="3710024" cy="2024220"/>
                     </a:xfrm>
                     <a:prstGeom prst="rect">
                       <a:avLst/>
@@ -980,6 +1055,235 @@
       </w:r>
     </w:p>
     <w:p>
+      <w:pPr>
+        <w:pStyle w:val="Caption"/>
+      </w:pPr>
+      <w:r>
+        <w:t xml:space="preserve">Figure </w:t>
+      </w:r>
+      <w:r>
+        <w:fldChar w:fldCharType="begin"/>
+      </w:r>
+      <w:r>
+        <w:instrText xml:space="preserve"> SEQ Figure \* ARABIC </w:instrText>
+      </w:r>
+      <w:r>
+        <w:fldChar w:fldCharType="separate"/>
+      </w:r>
+      <w:r>
+        <w:rPr>
+          <w:noProof/>
+        </w:rPr>
+        <w:t>3</w:t>
+      </w:r>
+      <w:r>
+        <w:rPr>
+          <w:noProof/>
+        </w:rPr>
+        <w:fldChar w:fldCharType="end"/>
+      </w:r>
+      <w:r>
+        <w:t>: Comparison of expected damage (left y-axis), benefit of all measures and benefit-cost ratio of best measure (right y-axis) for tropical cyclones in AMSS. Using mid resolution</w:t>
+      </w:r>
+      <w:r>
+        <w:t xml:space="preserve"> (~1 km)</w:t>
+      </w:r>
+      <w:r>
+        <w:t xml:space="preserve"> or even low resolution</w:t>
+      </w:r>
+      <w:r>
+        <w:t xml:space="preserve"> (~10 km)</w:t>
+      </w:r>
+      <w:r>
+        <w:t xml:space="preserve"> leads to very similar and therefore still accurate results. Expected damage varies from USD 2.29 to 2.28 and 2.38 million. Benefit of all measures range from USD 44.2 to 42.8 and 43.0 million. Cost-benefit ratio of the best measure is 51 USD/USD, and 51 and 53, respectively.</w:t>
+      </w:r>
+    </w:p>
+    <w:p/>
+    <w:p>
+      <w:r>
+        <w:br w:type="page"/>
+      </w:r>
+    </w:p>
+    <w:p>
+      <w:pPr>
+        <w:pStyle w:val="Heading1"/>
+      </w:pPr>
+      <w:r>
+        <w:lastRenderedPageBreak/>
+        <w:t>Appendix, all results</w:t>
+      </w:r>
+      <w:r>
+        <w:t xml:space="preserve"> and maps</w:t>
+      </w:r>
+    </w:p>
+    <w:p>
+      <w:pPr>
+        <w:pStyle w:val="Heading2"/>
+      </w:pPr>
+      <w:r>
+        <w:t>Part 1: Landslides in Las Cañas</w:t>
+      </w:r>
+    </w:p>
+    <w:p>
+      <w:r>
+        <w:t>Assets</w:t>
+      </w:r>
+      <w:r>
+        <w:t>, e</w:t>
+      </w:r>
+      <w:r>
+        <w:t>xpected damage and benefit</w:t>
+      </w:r>
+      <w:r>
+        <w:t xml:space="preserve">: </w:t>
+      </w:r>
+      <w:r>
+        <w:t>High resolution</w:t>
+      </w:r>
+      <w:r>
+        <w:t xml:space="preserve"> (~50 </w:t>
+      </w:r>
+      <w:r>
+        <w:t>meters</w:t>
+      </w:r>
+      <w:r>
+        <w:t>)</w:t>
+      </w:r>
+    </w:p>
+    <w:p>
+      <w:pPr>
+        <w:ind w:hanging="426"/>
+      </w:pPr>
+      <w:r>
+        <w:rPr>
+          <w:noProof/>
+        </w:rPr>
+        <w:drawing>
+          <wp:inline distT="0" distB="0" distL="0" distR="0" wp14:anchorId="57544400" wp14:editId="6F93C361">
+            <wp:extent cx="2902116" cy="2060180"/>
+            <wp:effectExtent l="0" t="0" r="0" b="0"/>
+            <wp:docPr id="5" name="Picture 5"/>
+            <wp:cNvGraphicFramePr>
+              <a:graphicFrameLocks xmlns:a="http://schemas.openxmlformats.org/drawingml/2006/main" noChangeAspect="1"/>
+            </wp:cNvGraphicFramePr>
+            <a:graphic xmlns:a="http://schemas.openxmlformats.org/drawingml/2006/main">
+              <a:graphicData uri="http://schemas.openxmlformats.org/drawingml/2006/picture">
+                <pic:pic xmlns:pic="http://schemas.openxmlformats.org/drawingml/2006/picture">
+                  <pic:nvPicPr>
+                    <pic:cNvPr id="1" name=""/>
+                    <pic:cNvPicPr/>
+                  </pic:nvPicPr>
+                  <pic:blipFill>
+                    <a:blip r:embed="rId15"/>
+                    <a:stretch>
+                      <a:fillRect/>
+                    </a:stretch>
+                  </pic:blipFill>
+                  <pic:spPr>
+                    <a:xfrm>
+                      <a:off x="0" y="0"/>
+                      <a:ext cx="2929453" cy="2079586"/>
+                    </a:xfrm>
+                    <a:prstGeom prst="rect">
+                      <a:avLst/>
+                    </a:prstGeom>
+                  </pic:spPr>
+                </pic:pic>
+              </a:graphicData>
+            </a:graphic>
+          </wp:inline>
+        </w:drawing>
+      </w:r>
+      <w:r>
+        <w:rPr>
+          <w:noProof/>
+        </w:rPr>
+        <w:drawing>
+          <wp:inline distT="0" distB="0" distL="0" distR="0" wp14:anchorId="0E386CCA" wp14:editId="04D6D338">
+            <wp:extent cx="3019521" cy="2117448"/>
+            <wp:effectExtent l="0" t="0" r="0" b="0"/>
+            <wp:docPr id="6" name="Picture 6"/>
+            <wp:cNvGraphicFramePr>
+              <a:graphicFrameLocks xmlns:a="http://schemas.openxmlformats.org/drawingml/2006/main" noChangeAspect="1"/>
+            </wp:cNvGraphicFramePr>
+            <a:graphic xmlns:a="http://schemas.openxmlformats.org/drawingml/2006/main">
+              <a:graphicData uri="http://schemas.openxmlformats.org/drawingml/2006/picture">
+                <pic:pic xmlns:pic="http://schemas.openxmlformats.org/drawingml/2006/picture">
+                  <pic:nvPicPr>
+                    <pic:cNvPr id="1" name=""/>
+                    <pic:cNvPicPr/>
+                  </pic:nvPicPr>
+                  <pic:blipFill>
+                    <a:blip r:embed="rId16"/>
+                    <a:stretch>
+                      <a:fillRect/>
+                    </a:stretch>
+                  </pic:blipFill>
+                  <pic:spPr>
+                    <a:xfrm>
+                      <a:off x="0" y="0"/>
+                      <a:ext cx="3046822" cy="2136593"/>
+                    </a:xfrm>
+                    <a:prstGeom prst="rect">
+                      <a:avLst/>
+                    </a:prstGeom>
+                  </pic:spPr>
+                </pic:pic>
+              </a:graphicData>
+            </a:graphic>
+          </wp:inline>
+        </w:drawing>
+      </w:r>
+    </w:p>
+    <w:p>
+      <w:r>
+        <w:rPr>
+          <w:noProof/>
+        </w:rPr>
+        <w:drawing>
+          <wp:inline distT="0" distB="0" distL="0" distR="0" wp14:anchorId="1B45C776" wp14:editId="6873F4FD">
+            <wp:extent cx="4415798" cy="2362200"/>
+            <wp:effectExtent l="0" t="0" r="3810" b="0"/>
+            <wp:docPr id="11" name="Picture 11"/>
+            <wp:cNvGraphicFramePr>
+              <a:graphicFrameLocks xmlns:a="http://schemas.openxmlformats.org/drawingml/2006/main" noChangeAspect="1"/>
+            </wp:cNvGraphicFramePr>
+            <a:graphic xmlns:a="http://schemas.openxmlformats.org/drawingml/2006/main">
+              <a:graphicData uri="http://schemas.openxmlformats.org/drawingml/2006/picture">
+                <pic:pic xmlns:pic="http://schemas.openxmlformats.org/drawingml/2006/picture">
+                  <pic:nvPicPr>
+                    <pic:cNvPr id="1" name=""/>
+                    <pic:cNvPicPr/>
+                  </pic:nvPicPr>
+                  <pic:blipFill>
+                    <a:blip r:embed="rId17"/>
+                    <a:stretch>
+                      <a:fillRect/>
+                    </a:stretch>
+                  </pic:blipFill>
+                  <pic:spPr>
+                    <a:xfrm>
+                      <a:off x="0" y="0"/>
+                      <a:ext cx="4435846" cy="2372925"/>
+                    </a:xfrm>
+                    <a:prstGeom prst="rect">
+                      <a:avLst/>
+                    </a:prstGeom>
+                  </pic:spPr>
+                </pic:pic>
+              </a:graphicData>
+            </a:graphic>
+          </wp:inline>
+        </w:drawing>
+      </w:r>
+      <w:r>
+        <w:rPr>
+          <w:rStyle w:val="FootnoteReference"/>
+        </w:rPr>
+        <w:footnoteReference w:id="1"/>
+      </w:r>
+    </w:p>
+    <w:p>
       <w:r>
         <w:rPr>
           <w:noProof/>
@@ -987,13 +1291,13 @@
         <mc:AlternateContent>
           <mc:Choice Requires="wps">
             <w:drawing>
-              <wp:anchor distT="0" distB="0" distL="114300" distR="114300" simplePos="0" relativeHeight="251661312" behindDoc="0" locked="0" layoutInCell="1" allowOverlap="1" wp14:anchorId="0D35889A" wp14:editId="59C6321E">
+              <wp:anchor distT="0" distB="0" distL="114300" distR="114300" simplePos="0" relativeHeight="251660288" behindDoc="0" locked="0" layoutInCell="1" allowOverlap="1" wp14:anchorId="0D35889A" wp14:editId="59C6321E">
                 <wp:simplePos x="0" y="0"/>
                 <wp:positionH relativeFrom="column">
                   <wp:posOffset>283845</wp:posOffset>
                 </wp:positionH>
                 <wp:positionV relativeFrom="paragraph">
-                  <wp:posOffset>1085850</wp:posOffset>
+                  <wp:posOffset>1066800</wp:posOffset>
                 </wp:positionV>
                 <wp:extent cx="284400" cy="284400"/>
                 <wp:effectExtent l="19050" t="19050" r="20955" b="20955"/>
@@ -1055,7 +1359,7 @@
           </mc:Choice>
           <mc:Fallback>
             <w:pict>
-              <v:oval w14:anchorId="5942F015" id="Oval 36" o:spid="_x0000_s1026" style="position:absolute;margin-left:22.35pt;margin-top:85.5pt;width:22.4pt;height:22.4pt;z-index:251661312;visibility:visible;mso-wrap-style:square;mso-width-percent:0;mso-height-percent:0;mso-wrap-distance-left:9pt;mso-wrap-distance-top:0;mso-wrap-distance-right:9pt;mso-wrap-distance-bottom:0;mso-position-horizontal:absolute;mso-position-horizontal-relative:text;mso-position-vertical:absolute;mso-position-vertical-relative:text;mso-width-percent:0;mso-height-percent:0;mso-width-relative:margin;mso-height-relative:margin;v-text-anchor:middle" o:gfxdata="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" filled="f" strokecolor="#c00000" strokeweight="2.5pt">
+              <v:oval w14:anchorId="20CBFD94" id="Oval 36" o:spid="_x0000_s1026" style="position:absolute;margin-left:22.35pt;margin-top:84pt;width:22.4pt;height:22.4pt;z-index:251660288;visibility:visible;mso-wrap-style:square;mso-width-percent:0;mso-height-percent:0;mso-wrap-distance-left:9pt;mso-wrap-distance-top:0;mso-wrap-distance-right:9pt;mso-wrap-distance-bottom:0;mso-position-horizontal:absolute;mso-position-horizontal-relative:text;mso-position-vertical:absolute;mso-position-vertical-relative:text;mso-width-percent:0;mso-height-percent:0;mso-width-relative:margin;mso-height-relative:margin;v-text-anchor:middle" o:gfxdata="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" filled="f" strokecolor="#c00000" strokeweight="2.5pt">
                 <v:stroke joinstyle="miter"/>
               </v:oval>
             </w:pict>
@@ -1068,8 +1372,8 @@
         </w:rPr>
         <w:drawing>
           <wp:inline distT="0" distB="0" distL="0" distR="0" wp14:anchorId="62F3FC7E" wp14:editId="0EB8FE0C">
-            <wp:extent cx="2281767" cy="1981200"/>
-            <wp:effectExtent l="0" t="0" r="4445" b="0"/>
+            <wp:extent cx="2162175" cy="1877361"/>
+            <wp:effectExtent l="0" t="0" r="0" b="8890"/>
             <wp:docPr id="35" name="Picture 35"/>
             <wp:cNvGraphicFramePr>
               <a:graphicFrameLocks xmlns:a="http://schemas.openxmlformats.org/drawingml/2006/main" noChangeAspect="1"/>
@@ -1082,7 +1386,7 @@
                     <pic:cNvPicPr/>
                   </pic:nvPicPr>
                   <pic:blipFill>
-                    <a:blip r:embed="rId15"/>
+                    <a:blip r:embed="rId18"/>
                     <a:stretch>
                       <a:fillRect/>
                     </a:stretch>
@@ -1090,7 +1394,7 @@
                   <pic:spPr>
                     <a:xfrm>
                       <a:off x="0" y="0"/>
-                      <a:ext cx="2295280" cy="1992933"/>
+                      <a:ext cx="2177817" cy="1890942"/>
                     </a:xfrm>
                     <a:prstGeom prst="rect">
                       <a:avLst/>
@@ -1111,8 +1415,8 @@
         </w:rPr>
         <w:drawing>
           <wp:inline distT="0" distB="0" distL="0" distR="0" wp14:anchorId="4268FC54" wp14:editId="69CF4647">
-            <wp:extent cx="2466975" cy="1809750"/>
-            <wp:effectExtent l="0" t="0" r="9525" b="0"/>
+            <wp:extent cx="2247900" cy="1649039"/>
+            <wp:effectExtent l="0" t="0" r="0" b="8890"/>
             <wp:docPr id="3" name="Picture 3"/>
             <wp:cNvGraphicFramePr>
               <a:graphicFrameLocks xmlns:a="http://schemas.openxmlformats.org/drawingml/2006/main" noChangeAspect="1"/>
@@ -1125,7 +1429,7 @@
                     <pic:cNvPicPr/>
                   </pic:nvPicPr>
                   <pic:blipFill>
-                    <a:blip r:embed="rId16"/>
+                    <a:blip r:embed="rId19"/>
                     <a:stretch>
                       <a:fillRect/>
                     </a:stretch>
@@ -1133,7 +1437,7 @@
                   <pic:spPr>
                     <a:xfrm>
                       <a:off x="0" y="0"/>
-                      <a:ext cx="2501624" cy="1835168"/>
+                      <a:ext cx="2288288" cy="1678667"/>
                     </a:xfrm>
                     <a:prstGeom prst="rect">
                       <a:avLst/>
@@ -1153,7 +1457,10 @@
     <w:p/>
     <w:p>
       <w:r>
-        <w:t>Assets, Expected damage and benefit</w:t>
+        <w:t>Assets, e</w:t>
+      </w:r>
+      <w:r>
+        <w:t>xpected damage and benefit</w:t>
       </w:r>
       <w:r>
         <w:t xml:space="preserve">: </w:t>
@@ -1186,7 +1493,7 @@
                     <pic:cNvPicPr/>
                   </pic:nvPicPr>
                   <pic:blipFill>
-                    <a:blip r:embed="rId17"/>
+                    <a:blip r:embed="rId20"/>
                     <a:stretch>
                       <a:fillRect/>
                     </a:stretch>
@@ -1232,7 +1539,7 @@
                     <pic:cNvPicPr/>
                   </pic:nvPicPr>
                   <pic:blipFill rotWithShape="1">
-                    <a:blip r:embed="rId18"/>
+                    <a:blip r:embed="rId21"/>
                     <a:srcRect t="-2583" b="-1316"/>
                     <a:stretch/>
                   </pic:blipFill>
@@ -1281,7 +1588,7 @@
                     <pic:cNvPicPr/>
                   </pic:nvPicPr>
                   <pic:blipFill>
-                    <a:blip r:embed="rId19"/>
+                    <a:blip r:embed="rId22"/>
                     <a:stretch>
                       <a:fillRect/>
                     </a:stretch>
@@ -1313,7 +1620,10 @@
     <w:p/>
     <w:p>
       <w:r>
-        <w:t>Assets, Expected damage and benefit: Low resolution (~10 km)</w:t>
+        <w:t>Assets, e</w:t>
+      </w:r>
+      <w:r>
+        <w:t>xpected damage and benefit: Low resolution (~10 km)</w:t>
       </w:r>
     </w:p>
     <w:p>
@@ -1340,7 +1650,7 @@
                     <pic:cNvPicPr/>
                   </pic:nvPicPr>
                   <pic:blipFill>
-                    <a:blip r:embed="rId20"/>
+                    <a:blip r:embed="rId23"/>
                     <a:stretch>
                       <a:fillRect/>
                     </a:stretch>
@@ -1386,7 +1696,7 @@
                     <pic:cNvPicPr/>
                   </pic:nvPicPr>
                   <pic:blipFill>
-                    <a:blip r:embed="rId21"/>
+                    <a:blip r:embed="rId24"/>
                     <a:stretch>
                       <a:fillRect/>
                     </a:stretch>
@@ -1431,7 +1741,7 @@
                     <pic:cNvPicPr/>
                   </pic:nvPicPr>
                   <pic:blipFill rotWithShape="1">
-                    <a:blip r:embed="rId22"/>
+                    <a:blip r:embed="rId25"/>
                     <a:srcRect t="-4837"/>
                     <a:stretch/>
                   </pic:blipFill>
@@ -1471,14 +1781,19 @@
         <w:pStyle w:val="Heading2"/>
       </w:pPr>
       <w:r>
-        <w:lastRenderedPageBreak/>
         <w:t>Part 2: Tropical cyclones</w:t>
       </w:r>
     </w:p>
     <w:p/>
     <w:p>
       <w:r>
-        <w:t>Assets, Expected damage and benefit: High resolution (</w:t>
+        <w:t xml:space="preserve">Assets, </w:t>
+      </w:r>
+      <w:r>
+        <w:t>e</w:t>
+      </w:r>
+      <w:r>
+        <w:t>xpected damage and benefit: High resolution (</w:t>
       </w:r>
       <w:r>
         <w:t>&lt;</w:t>
@@ -1508,7 +1823,7 @@
                     <pic:cNvPicPr/>
                   </pic:nvPicPr>
                   <pic:blipFill>
-                    <a:blip r:embed="rId23"/>
+                    <a:blip r:embed="rId26"/>
                     <a:stretch>
                       <a:fillRect/>
                     </a:stretch>
@@ -1548,7 +1863,7 @@
                     <pic:cNvPicPr/>
                   </pic:nvPicPr>
                   <pic:blipFill>
-                    <a:blip r:embed="rId24"/>
+                    <a:blip r:embed="rId27"/>
                     <a:stretch>
                       <a:fillRect/>
                     </a:stretch>
@@ -1576,7 +1891,7 @@
         </w:rPr>
         <w:drawing>
           <wp:inline distT="0" distB="0" distL="0" distR="0" wp14:anchorId="522AA9EA" wp14:editId="49C54E0C">
-            <wp:extent cx="5760720" cy="3048000"/>
+            <wp:extent cx="4791075" cy="2534960"/>
             <wp:effectExtent l="0" t="0" r="0" b="0"/>
             <wp:docPr id="22" name="Picture 22"/>
             <wp:cNvGraphicFramePr>
@@ -1590,7 +1905,7 @@
                     <pic:cNvPicPr/>
                   </pic:nvPicPr>
                   <pic:blipFill>
-                    <a:blip r:embed="rId25"/>
+                    <a:blip r:embed="rId28"/>
                     <a:stretch>
                       <a:fillRect/>
                     </a:stretch>
@@ -1598,7 +1913,7 @@
                   <pic:spPr>
                     <a:xfrm>
                       <a:off x="0" y="0"/>
-                      <a:ext cx="5760720" cy="3048000"/>
+                      <a:ext cx="4796959" cy="2538073"/>
                     </a:xfrm>
                     <a:prstGeom prst="rect">
                       <a:avLst/>
@@ -1610,68 +1925,14 @@
           </wp:inline>
         </w:drawing>
       </w:r>
+      <w:r>
+        <w:rPr>
+          <w:rStyle w:val="FootnoteReference"/>
+        </w:rPr>
+        <w:footnoteReference w:id="2"/>
+      </w:r>
     </w:p>
     <w:p>
-      <w:r>
-        <w:rPr>
-          <w:noProof/>
-        </w:rPr>
-        <w:drawing>
-          <wp:anchor distT="0" distB="0" distL="114300" distR="114300" simplePos="0" relativeHeight="251662336" behindDoc="0" locked="0" layoutInCell="1" allowOverlap="1" wp14:anchorId="1A1CCDFA" wp14:editId="5E169D00">
-            <wp:simplePos x="0" y="0"/>
-            <wp:positionH relativeFrom="column">
-              <wp:posOffset>3625850</wp:posOffset>
-            </wp:positionH>
-            <wp:positionV relativeFrom="paragraph">
-              <wp:posOffset>598170</wp:posOffset>
-            </wp:positionV>
-            <wp:extent cx="1352550" cy="357041"/>
-            <wp:effectExtent l="0" t="0" r="0" b="5080"/>
-            <wp:wrapNone/>
-            <wp:docPr id="13" name="Picture 13"/>
-            <wp:cNvGraphicFramePr>
-              <a:graphicFrameLocks xmlns:a="http://schemas.openxmlformats.org/drawingml/2006/main" noChangeAspect="1"/>
-            </wp:cNvGraphicFramePr>
-            <a:graphic xmlns:a="http://schemas.openxmlformats.org/drawingml/2006/main">
-              <a:graphicData uri="http://schemas.openxmlformats.org/drawingml/2006/picture">
-                <pic:pic xmlns:pic="http://schemas.openxmlformats.org/drawingml/2006/picture">
-                  <pic:nvPicPr>
-                    <pic:cNvPr id="1" name=""/>
-                    <pic:cNvPicPr/>
-                  </pic:nvPicPr>
-                  <pic:blipFill>
-                    <a:blip r:embed="rId26">
-                      <a:extLst>
-                        <a:ext uri="{28A0092B-C50C-407E-A947-70E740481C1C}">
-                          <a14:useLocalDpi xmlns:a14="http://schemas.microsoft.com/office/drawing/2010/main" val="0"/>
-                        </a:ext>
-                      </a:extLst>
-                    </a:blip>
-                    <a:stretch>
-                      <a:fillRect/>
-                    </a:stretch>
-                  </pic:blipFill>
-                  <pic:spPr>
-                    <a:xfrm>
-                      <a:off x="0" y="0"/>
-                      <a:ext cx="1352550" cy="357041"/>
-                    </a:xfrm>
-                    <a:prstGeom prst="rect">
-                      <a:avLst/>
-                    </a:prstGeom>
-                  </pic:spPr>
-                </pic:pic>
-              </a:graphicData>
-            </a:graphic>
-            <wp14:sizeRelH relativeFrom="page">
-              <wp14:pctWidth>0</wp14:pctWidth>
-            </wp14:sizeRelH>
-            <wp14:sizeRelV relativeFrom="page">
-              <wp14:pctHeight>0</wp14:pctHeight>
-            </wp14:sizeRelV>
-          </wp:anchor>
-        </w:drawing>
-      </w:r>
       <w:r>
         <w:rPr>
           <w:noProof/>
@@ -1679,13 +1940,13 @@
         <mc:AlternateContent>
           <mc:Choice Requires="wps">
             <w:drawing>
-              <wp:anchor distT="0" distB="0" distL="114300" distR="114300" simplePos="0" relativeHeight="251659264" behindDoc="0" locked="0" layoutInCell="1" allowOverlap="1" wp14:anchorId="1DE927E8" wp14:editId="14ACC048">
+              <wp:anchor distT="0" distB="0" distL="114300" distR="114300" simplePos="0" relativeHeight="251658240" behindDoc="0" locked="0" layoutInCell="1" allowOverlap="1" wp14:anchorId="3E5ACF8B" wp14:editId="3CD8DA71">
                 <wp:simplePos x="0" y="0"/>
                 <wp:positionH relativeFrom="column">
-                  <wp:posOffset>361315</wp:posOffset>
+                  <wp:posOffset>313690</wp:posOffset>
                 </wp:positionH>
                 <wp:positionV relativeFrom="paragraph">
-                  <wp:posOffset>1377315</wp:posOffset>
+                  <wp:posOffset>1205865</wp:posOffset>
                 </wp:positionV>
                 <wp:extent cx="284400" cy="284400"/>
                 <wp:effectExtent l="19050" t="19050" r="20955" b="20955"/>
@@ -1747,7 +2008,7 @@
           </mc:Choice>
           <mc:Fallback>
             <w:pict>
-              <v:oval w14:anchorId="2EC2AF30" id="Oval 34" o:spid="_x0000_s1026" style="position:absolute;margin-left:28.45pt;margin-top:108.45pt;width:22.4pt;height:22.4pt;z-index:251659264;visibility:visible;mso-wrap-style:square;mso-width-percent:0;mso-height-percent:0;mso-wrap-distance-left:9pt;mso-wrap-distance-top:0;mso-wrap-distance-right:9pt;mso-wrap-distance-bottom:0;mso-position-horizontal:absolute;mso-position-horizontal-relative:text;mso-position-vertical:absolute;mso-position-vertical-relative:text;mso-width-percent:0;mso-height-percent:0;mso-width-relative:margin;mso-height-relative:margin;v-text-anchor:middle" o:gfxdata="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" filled="f" strokecolor="#c00000" strokeweight="2.5pt">
+              <v:oval w14:anchorId="2A1C8BC8" id="Oval 34" o:spid="_x0000_s1026" style="position:absolute;margin-left:24.7pt;margin-top:94.95pt;width:22.4pt;height:22.4pt;z-index:251658240;visibility:visible;mso-wrap-style:square;mso-width-percent:0;mso-height-percent:0;mso-wrap-distance-left:9pt;mso-wrap-distance-top:0;mso-wrap-distance-right:9pt;mso-wrap-distance-bottom:0;mso-position-horizontal:absolute;mso-position-horizontal-relative:text;mso-position-vertical:absolute;mso-position-vertical-relative:text;mso-width-percent:0;mso-height-percent:0;mso-width-relative:margin;mso-height-relative:margin;v-text-anchor:middle" o:gfxdata="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" filled="f" strokecolor="#c00000" strokeweight="2.5pt">
                 <v:stroke joinstyle="miter"/>
               </v:oval>
             </w:pict>
@@ -1759,9 +2020,69 @@
           <w:noProof/>
         </w:rPr>
         <w:drawing>
+          <wp:anchor distT="0" distB="0" distL="114300" distR="114300" simplePos="0" relativeHeight="251661312" behindDoc="0" locked="0" layoutInCell="1" allowOverlap="1" wp14:anchorId="4DC2DB6C" wp14:editId="47689C1F">
+            <wp:simplePos x="0" y="0"/>
+            <wp:positionH relativeFrom="column">
+              <wp:posOffset>3625850</wp:posOffset>
+            </wp:positionH>
+            <wp:positionV relativeFrom="paragraph">
+              <wp:posOffset>598170</wp:posOffset>
+            </wp:positionV>
+            <wp:extent cx="1352550" cy="357041"/>
+            <wp:effectExtent l="0" t="0" r="0" b="5080"/>
+            <wp:wrapNone/>
+            <wp:docPr id="13" name="Picture 13"/>
+            <wp:cNvGraphicFramePr>
+              <a:graphicFrameLocks xmlns:a="http://schemas.openxmlformats.org/drawingml/2006/main" noChangeAspect="1"/>
+            </wp:cNvGraphicFramePr>
+            <a:graphic xmlns:a="http://schemas.openxmlformats.org/drawingml/2006/main">
+              <a:graphicData uri="http://schemas.openxmlformats.org/drawingml/2006/picture">
+                <pic:pic xmlns:pic="http://schemas.openxmlformats.org/drawingml/2006/picture">
+                  <pic:nvPicPr>
+                    <pic:cNvPr id="1" name=""/>
+                    <pic:cNvPicPr/>
+                  </pic:nvPicPr>
+                  <pic:blipFill>
+                    <a:blip r:embed="rId29">
+                      <a:extLst>
+                        <a:ext uri="{28A0092B-C50C-407E-A947-70E740481C1C}">
+                          <a14:useLocalDpi xmlns:a14="http://schemas.microsoft.com/office/drawing/2010/main" val="0"/>
+                        </a:ext>
+                      </a:extLst>
+                    </a:blip>
+                    <a:stretch>
+                      <a:fillRect/>
+                    </a:stretch>
+                  </pic:blipFill>
+                  <pic:spPr>
+                    <a:xfrm>
+                      <a:off x="0" y="0"/>
+                      <a:ext cx="1352550" cy="357041"/>
+                    </a:xfrm>
+                    <a:prstGeom prst="rect">
+                      <a:avLst/>
+                    </a:prstGeom>
+                  </pic:spPr>
+                </pic:pic>
+              </a:graphicData>
+            </a:graphic>
+            <wp14:sizeRelH relativeFrom="page">
+              <wp14:pctWidth>0</wp14:pctWidth>
+            </wp14:sizeRelH>
+            <wp14:sizeRelV relativeFrom="page">
+              <wp14:pctHeight>0</wp14:pctHeight>
+            </wp14:sizeRelV>
+          </wp:anchor>
+        </w:drawing>
+      </w:r>
+      <w:r>
+        <w:rPr>
+          <w:noProof/>
+        </w:rPr>
+        <w:drawing>
           <wp:inline distT="0" distB="0" distL="0" distR="0" wp14:anchorId="42594B32" wp14:editId="76A68A1D">
-            <wp:extent cx="2552700" cy="2244448"/>
-            <wp:effectExtent l="0" t="0" r="0" b="3810"/>
+            <wp:extent cx="2295525" cy="2018328"/>
+            <wp:effectExtent l="0" t="0" r="0" b="1270"/>
             <wp:docPr id="1" name="Picture 1"/>
             <wp:cNvGraphicFramePr>
               <a:graphicFrameLocks xmlns:a="http://schemas.openxmlformats.org/drawingml/2006/main" noChangeAspect="1"/>
@@ -1774,7 +2095,7 @@
                     <pic:cNvPicPr/>
                   </pic:nvPicPr>
                   <pic:blipFill>
-                    <a:blip r:embed="rId27"/>
+                    <a:blip r:embed="rId30"/>
                     <a:stretch>
                       <a:fillRect/>
                     </a:stretch>
@@ -1782,7 +2103,7 @@
                   <pic:spPr>
                     <a:xfrm>
                       <a:off x="0" y="0"/>
-                      <a:ext cx="2574823" cy="2263899"/>
+                      <a:ext cx="2320017" cy="2039862"/>
                     </a:xfrm>
                     <a:prstGeom prst="rect">
                       <a:avLst/>
@@ -1820,7 +2141,7 @@
                     <pic:cNvPicPr/>
                   </pic:nvPicPr>
                   <pic:blipFill rotWithShape="1">
-                    <a:blip r:embed="rId28"/>
+                    <a:blip r:embed="rId31"/>
                     <a:srcRect r="54168"/>
                     <a:stretch/>
                   </pic:blipFill>
@@ -1867,7 +2188,7 @@
                     <pic:cNvPicPr/>
                   </pic:nvPicPr>
                   <pic:blipFill rotWithShape="1">
-                    <a:blip r:embed="rId28"/>
+                    <a:blip r:embed="rId31"/>
                     <a:srcRect l="52722" r="2337"/>
                     <a:stretch/>
                   </pic:blipFill>
@@ -1902,7 +2223,13 @@
     <w:p/>
     <w:p>
       <w:r>
-        <w:t>Assets, Expected damage and benefit: Mid resolution (~1 km)</w:t>
+        <w:t xml:space="preserve">Assets, </w:t>
+      </w:r>
+      <w:r>
+        <w:t>e</w:t>
+      </w:r>
+      <w:r>
+        <w:t>xpected damage and benefit: Mid resolution (~1 km)</w:t>
       </w:r>
     </w:p>
     <w:p>
@@ -1920,161 +2247,6 @@
             <wp:extent cx="2822858" cy="1885950"/>
             <wp:effectExtent l="0" t="0" r="0" b="0"/>
             <wp:docPr id="24" name="Picture 24"/>
-            <wp:cNvGraphicFramePr>
-              <a:graphicFrameLocks xmlns:a="http://schemas.openxmlformats.org/drawingml/2006/main" noChangeAspect="1"/>
-            </wp:cNvGraphicFramePr>
-            <a:graphic xmlns:a="http://schemas.openxmlformats.org/drawingml/2006/main">
-              <a:graphicData uri="http://schemas.openxmlformats.org/drawingml/2006/picture">
-                <pic:pic xmlns:pic="http://schemas.openxmlformats.org/drawingml/2006/picture">
-                  <pic:nvPicPr>
-                    <pic:cNvPr id="1" name=""/>
-                    <pic:cNvPicPr/>
-                  </pic:nvPicPr>
-                  <pic:blipFill>
-                    <a:blip r:embed="rId29"/>
-                    <a:stretch>
-                      <a:fillRect/>
-                    </a:stretch>
-                  </pic:blipFill>
-                  <pic:spPr>
-                    <a:xfrm>
-                      <a:off x="0" y="0"/>
-                      <a:ext cx="2847774" cy="1902597"/>
-                    </a:xfrm>
-                    <a:prstGeom prst="rect">
-                      <a:avLst/>
-                    </a:prstGeom>
-                  </pic:spPr>
-                </pic:pic>
-              </a:graphicData>
-            </a:graphic>
-          </wp:inline>
-        </w:drawing>
-      </w:r>
-      <w:r>
-        <w:rPr>
-          <w:noProof/>
-        </w:rPr>
-        <w:t xml:space="preserve"> </w:t>
-      </w:r>
-      <w:r>
-        <w:rPr>
-          <w:noProof/>
-        </w:rPr>
-        <w:drawing>
-          <wp:inline distT="0" distB="0" distL="0" distR="0" wp14:anchorId="4EAFCC9B" wp14:editId="22688939">
-            <wp:extent cx="2850029" cy="1879600"/>
-            <wp:effectExtent l="0" t="0" r="7620" b="6350"/>
-            <wp:docPr id="26" name="Picture 26"/>
-            <wp:cNvGraphicFramePr>
-              <a:graphicFrameLocks xmlns:a="http://schemas.openxmlformats.org/drawingml/2006/main" noChangeAspect="1"/>
-            </wp:cNvGraphicFramePr>
-            <a:graphic xmlns:a="http://schemas.openxmlformats.org/drawingml/2006/main">
-              <a:graphicData uri="http://schemas.openxmlformats.org/drawingml/2006/picture">
-                <pic:pic xmlns:pic="http://schemas.openxmlformats.org/drawingml/2006/picture">
-                  <pic:nvPicPr>
-                    <pic:cNvPr id="1" name=""/>
-                    <pic:cNvPicPr/>
-                  </pic:nvPicPr>
-                  <pic:blipFill>
-                    <a:blip r:embed="rId30"/>
-                    <a:stretch>
-                      <a:fillRect/>
-                    </a:stretch>
-                  </pic:blipFill>
-                  <pic:spPr>
-                    <a:xfrm>
-                      <a:off x="0" y="0"/>
-                      <a:ext cx="2861988" cy="1887487"/>
-                    </a:xfrm>
-                    <a:prstGeom prst="rect">
-                      <a:avLst/>
-                    </a:prstGeom>
-                  </pic:spPr>
-                </pic:pic>
-              </a:graphicData>
-            </a:graphic>
-          </wp:inline>
-        </w:drawing>
-      </w:r>
-    </w:p>
-    <w:p>
-      <w:pPr>
-        <w:rPr>
-          <w:noProof/>
-        </w:rPr>
-      </w:pPr>
-    </w:p>
-    <w:p>
-      <w:r>
-        <w:rPr>
-          <w:noProof/>
-        </w:rPr>
-        <w:drawing>
-          <wp:inline distT="0" distB="0" distL="0" distR="0" wp14:anchorId="3EB03E31" wp14:editId="1358F4B8">
-            <wp:extent cx="5760720" cy="3016885"/>
-            <wp:effectExtent l="0" t="0" r="0" b="0"/>
-            <wp:docPr id="27" name="Picture 27"/>
-            <wp:cNvGraphicFramePr>
-              <a:graphicFrameLocks xmlns:a="http://schemas.openxmlformats.org/drawingml/2006/main" noChangeAspect="1"/>
-            </wp:cNvGraphicFramePr>
-            <a:graphic xmlns:a="http://schemas.openxmlformats.org/drawingml/2006/main">
-              <a:graphicData uri="http://schemas.openxmlformats.org/drawingml/2006/picture">
-                <pic:pic xmlns:pic="http://schemas.openxmlformats.org/drawingml/2006/picture">
-                  <pic:nvPicPr>
-                    <pic:cNvPr id="1" name=""/>
-                    <pic:cNvPicPr/>
-                  </pic:nvPicPr>
-                  <pic:blipFill>
-                    <a:blip r:embed="rId31"/>
-                    <a:stretch>
-                      <a:fillRect/>
-                    </a:stretch>
-                  </pic:blipFill>
-                  <pic:spPr>
-                    <a:xfrm>
-                      <a:off x="0" y="0"/>
-                      <a:ext cx="5760720" cy="3016885"/>
-                    </a:xfrm>
-                    <a:prstGeom prst="rect">
-                      <a:avLst/>
-                    </a:prstGeom>
-                  </pic:spPr>
-                </pic:pic>
-              </a:graphicData>
-            </a:graphic>
-          </wp:inline>
-        </w:drawing>
-      </w:r>
-    </w:p>
-    <w:p/>
-    <w:p>
-      <w:r>
-        <w:br w:type="page"/>
-      </w:r>
-    </w:p>
-    <w:p/>
-    <w:p/>
-    <w:p>
-      <w:r>
-        <w:t>Assets, Expected damage and benefit: Low resolution (~10 km)</w:t>
-      </w:r>
-    </w:p>
-    <w:p>
-      <w:pPr>
-        <w:rPr>
-          <w:noProof/>
-        </w:rPr>
-      </w:pPr>
-      <w:r>
-        <w:rPr>
-          <w:noProof/>
-        </w:rPr>
-        <w:drawing>
-          <wp:inline distT="0" distB="0" distL="0" distR="0" wp14:anchorId="36FF67FD" wp14:editId="78C71F56">
-            <wp:extent cx="2799000" cy="1745672"/>
-            <wp:effectExtent l="0" t="0" r="1905" b="6985"/>
-            <wp:docPr id="30" name="Picture 30"/>
             <wp:cNvGraphicFramePr>
               <a:graphicFrameLocks xmlns:a="http://schemas.openxmlformats.org/drawingml/2006/main" noChangeAspect="1"/>
             </wp:cNvGraphicFramePr>
@@ -2094,7 +2266,7 @@
                   <pic:spPr>
                     <a:xfrm>
                       <a:off x="0" y="0"/>
-                      <a:ext cx="2812499" cy="1754091"/>
+                      <a:ext cx="2847774" cy="1902597"/>
                     </a:xfrm>
                     <a:prstGeom prst="rect">
                       <a:avLst/>
@@ -2117,10 +2289,10 @@
           <w:noProof/>
         </w:rPr>
         <w:drawing>
-          <wp:inline distT="0" distB="0" distL="0" distR="0" wp14:anchorId="14D50373" wp14:editId="2621EE33">
-            <wp:extent cx="2805945" cy="1745673"/>
-            <wp:effectExtent l="0" t="0" r="0" b="6985"/>
-            <wp:docPr id="31" name="Picture 31"/>
+          <wp:inline distT="0" distB="0" distL="0" distR="0" wp14:anchorId="4EAFCC9B" wp14:editId="22688939">
+            <wp:extent cx="2850029" cy="1879600"/>
+            <wp:effectExtent l="0" t="0" r="7620" b="6350"/>
+            <wp:docPr id="26" name="Picture 26"/>
             <wp:cNvGraphicFramePr>
               <a:graphicFrameLocks xmlns:a="http://schemas.openxmlformats.org/drawingml/2006/main" noChangeAspect="1"/>
             </wp:cNvGraphicFramePr>
@@ -2140,7 +2312,7 @@
                   <pic:spPr>
                     <a:xfrm>
                       <a:off x="0" y="0"/>
-                      <a:ext cx="2832500" cy="1762194"/>
+                      <a:ext cx="2861988" cy="1887487"/>
                     </a:xfrm>
                     <a:prstGeom prst="rect">
                       <a:avLst/>
@@ -2161,20 +2333,15 @@
       </w:pPr>
     </w:p>
     <w:p>
-      <w:pPr>
+      <w:r>
         <w:rPr>
           <w:noProof/>
         </w:rPr>
-      </w:pPr>
-      <w:r>
-        <w:rPr>
-          <w:noProof/>
-        </w:rPr>
         <w:drawing>
-          <wp:inline distT="0" distB="0" distL="0" distR="0" wp14:anchorId="56A3F75F" wp14:editId="17385561">
-            <wp:extent cx="5760720" cy="3147060"/>
+          <wp:inline distT="0" distB="0" distL="0" distR="0" wp14:anchorId="3EB03E31" wp14:editId="1358F4B8">
+            <wp:extent cx="5760720" cy="3016885"/>
             <wp:effectExtent l="0" t="0" r="0" b="0"/>
-            <wp:docPr id="32" name="Picture 32"/>
+            <wp:docPr id="27" name="Picture 27"/>
             <wp:cNvGraphicFramePr>
               <a:graphicFrameLocks xmlns:a="http://schemas.openxmlformats.org/drawingml/2006/main" noChangeAspect="1"/>
             </wp:cNvGraphicFramePr>
@@ -2194,6 +2361,172 @@
                   <pic:spPr>
                     <a:xfrm>
                       <a:off x="0" y="0"/>
+                      <a:ext cx="5760720" cy="3016885"/>
+                    </a:xfrm>
+                    <a:prstGeom prst="rect">
+                      <a:avLst/>
+                    </a:prstGeom>
+                  </pic:spPr>
+                </pic:pic>
+              </a:graphicData>
+            </a:graphic>
+          </wp:inline>
+        </w:drawing>
+      </w:r>
+    </w:p>
+    <w:p/>
+    <w:p>
+      <w:r>
+        <w:br w:type="page"/>
+      </w:r>
+    </w:p>
+    <w:p/>
+    <w:p/>
+    <w:p>
+      <w:r>
+        <w:t xml:space="preserve">Assets, </w:t>
+      </w:r>
+      <w:r>
+        <w:t>e</w:t>
+      </w:r>
+      <w:r>
+        <w:t>xpected damage and benefit: Low resolution (~10 km)</w:t>
+      </w:r>
+    </w:p>
+    <w:p>
+      <w:pPr>
+        <w:rPr>
+          <w:noProof/>
+        </w:rPr>
+      </w:pPr>
+      <w:r>
+        <w:rPr>
+          <w:noProof/>
+        </w:rPr>
+        <w:drawing>
+          <wp:inline distT="0" distB="0" distL="0" distR="0" wp14:anchorId="36FF67FD" wp14:editId="78C71F56">
+            <wp:extent cx="2799000" cy="1745672"/>
+            <wp:effectExtent l="0" t="0" r="1905" b="6985"/>
+            <wp:docPr id="30" name="Picture 30"/>
+            <wp:cNvGraphicFramePr>
+              <a:graphicFrameLocks xmlns:a="http://schemas.openxmlformats.org/drawingml/2006/main" noChangeAspect="1"/>
+            </wp:cNvGraphicFramePr>
+            <a:graphic xmlns:a="http://schemas.openxmlformats.org/drawingml/2006/main">
+              <a:graphicData uri="http://schemas.openxmlformats.org/drawingml/2006/picture">
+                <pic:pic xmlns:pic="http://schemas.openxmlformats.org/drawingml/2006/picture">
+                  <pic:nvPicPr>
+                    <pic:cNvPr id="1" name=""/>
+                    <pic:cNvPicPr/>
+                  </pic:nvPicPr>
+                  <pic:blipFill>
+                    <a:blip r:embed="rId35"/>
+                    <a:stretch>
+                      <a:fillRect/>
+                    </a:stretch>
+                  </pic:blipFill>
+                  <pic:spPr>
+                    <a:xfrm>
+                      <a:off x="0" y="0"/>
+                      <a:ext cx="2812499" cy="1754091"/>
+                    </a:xfrm>
+                    <a:prstGeom prst="rect">
+                      <a:avLst/>
+                    </a:prstGeom>
+                  </pic:spPr>
+                </pic:pic>
+              </a:graphicData>
+            </a:graphic>
+          </wp:inline>
+        </w:drawing>
+      </w:r>
+      <w:r>
+        <w:rPr>
+          <w:noProof/>
+        </w:rPr>
+        <w:t xml:space="preserve"> </w:t>
+      </w:r>
+      <w:r>
+        <w:rPr>
+          <w:noProof/>
+        </w:rPr>
+        <w:drawing>
+          <wp:inline distT="0" distB="0" distL="0" distR="0" wp14:anchorId="14D50373" wp14:editId="2621EE33">
+            <wp:extent cx="2805945" cy="1745673"/>
+            <wp:effectExtent l="0" t="0" r="0" b="6985"/>
+            <wp:docPr id="31" name="Picture 31"/>
+            <wp:cNvGraphicFramePr>
+              <a:graphicFrameLocks xmlns:a="http://schemas.openxmlformats.org/drawingml/2006/main" noChangeAspect="1"/>
+            </wp:cNvGraphicFramePr>
+            <a:graphic xmlns:a="http://schemas.openxmlformats.org/drawingml/2006/main">
+              <a:graphicData uri="http://schemas.openxmlformats.org/drawingml/2006/picture">
+                <pic:pic xmlns:pic="http://schemas.openxmlformats.org/drawingml/2006/picture">
+                  <pic:nvPicPr>
+                    <pic:cNvPr id="1" name=""/>
+                    <pic:cNvPicPr/>
+                  </pic:nvPicPr>
+                  <pic:blipFill>
+                    <a:blip r:embed="rId36"/>
+                    <a:stretch>
+                      <a:fillRect/>
+                    </a:stretch>
+                  </pic:blipFill>
+                  <pic:spPr>
+                    <a:xfrm>
+                      <a:off x="0" y="0"/>
+                      <a:ext cx="2832500" cy="1762194"/>
+                    </a:xfrm>
+                    <a:prstGeom prst="rect">
+                      <a:avLst/>
+                    </a:prstGeom>
+                  </pic:spPr>
+                </pic:pic>
+              </a:graphicData>
+            </a:graphic>
+          </wp:inline>
+        </w:drawing>
+      </w:r>
+    </w:p>
+    <w:p>
+      <w:pPr>
+        <w:rPr>
+          <w:noProof/>
+        </w:rPr>
+      </w:pPr>
+    </w:p>
+    <w:p>
+      <w:pPr>
+        <w:rPr>
+          <w:noProof/>
+        </w:rPr>
+      </w:pPr>
+      <w:r>
+        <w:rPr>
+          <w:noProof/>
+        </w:rPr>
+        <w:drawing>
+          <wp:inline distT="0" distB="0" distL="0" distR="0" wp14:anchorId="56A3F75F" wp14:editId="17385561">
+            <wp:extent cx="5760720" cy="3147060"/>
+            <wp:effectExtent l="0" t="0" r="0" b="0"/>
+            <wp:docPr id="32" name="Picture 32"/>
+            <wp:cNvGraphicFramePr>
+              <a:graphicFrameLocks xmlns:a="http://schemas.openxmlformats.org/drawingml/2006/main" noChangeAspect="1"/>
+            </wp:cNvGraphicFramePr>
+            <a:graphic xmlns:a="http://schemas.openxmlformats.org/drawingml/2006/main">
+              <a:graphicData uri="http://schemas.openxmlformats.org/drawingml/2006/picture">
+                <pic:pic xmlns:pic="http://schemas.openxmlformats.org/drawingml/2006/picture">
+                  <pic:nvPicPr>
+                    <pic:cNvPr id="1" name=""/>
+                    <pic:cNvPicPr/>
+                  </pic:nvPicPr>
+                  <pic:blipFill>
+                    <a:blip r:embed="rId37"/>
+                    <a:stretch>
+                      <a:fillRect/>
+                    </a:stretch>
+                  </pic:blipFill>
+                  <pic:spPr>
+                    <a:xfrm>
+                      <a:off x="0" y="0"/>
                       <a:ext cx="5760720" cy="3147060"/>
                     </a:xfrm>
                     <a:prstGeom prst="rect">
@@ -2210,7 +2543,7 @@
     <w:p/>
     <w:p/>
     <w:sectPr>
-      <w:headerReference w:type="default" r:id="rId35"/>
+      <w:headerReference w:type="default" r:id="rId38"/>
       <w:pgSz w:w="12240" w:h="15840"/>
       <w:pgMar w:top="1135" w:right="1183" w:bottom="1440" w:left="1985" w:header="720" w:footer="720" w:gutter="0"/>
       <w:cols w:space="720"/>
@@ -2268,6 +2601,74 @@
       </w:r>
     </w:p>
   </w:footnote>
+  <w:footnote w:id="1">
+    <w:p>
+      <w:pPr>
+        <w:pStyle w:val="FootnoteText"/>
+      </w:pPr>
+      <w:r>
+        <w:rPr>
+          <w:rStyle w:val="FootnoteReference"/>
+        </w:rPr>
+        <w:footnoteRef/>
+      </w:r>
+      <w:r>
+        <w:t xml:space="preserve"> </w:t>
+      </w:r>
+      <w:r>
+        <w:t>The a</w:t>
+      </w:r>
+      <w:r>
+        <w:t xml:space="preserve">daptation cost curve is based on today's risk (assets today, landslide hazard today) and therefore does not correspond to the adaptation cost curve shown in the Vulnerability Report, where </w:t>
+      </w:r>
+      <w:r>
+        <w:t>the curve is based on assets 20</w:t>
+      </w:r>
+      <w:r>
+        <w:t>4</w:t>
+      </w:r>
+      <w:r>
+        <w:t>0</w:t>
+      </w:r>
+      <w:r>
+        <w:t xml:space="preserve"> and landslide hazard 2040 with moderate climate change.</w:t>
+      </w:r>
+    </w:p>
+  </w:footnote>
+  <w:footnote w:id="2">
+    <w:p>
+      <w:pPr>
+        <w:pStyle w:val="FootnoteText"/>
+      </w:pPr>
+      <w:r>
+        <w:rPr>
+          <w:rStyle w:val="FootnoteReference"/>
+        </w:rPr>
+        <w:footnoteRef/>
+      </w:r>
+      <w:r>
+        <w:t xml:space="preserve"> </w:t>
+      </w:r>
+      <w:r>
+        <w:t>The a</w:t>
+      </w:r>
+      <w:r>
+        <w:t xml:space="preserve">daptation cost curve is based on today's risk (assets today, </w:t>
+      </w:r>
+      <w:r>
+        <w:t>tropical cyclone</w:t>
+      </w:r>
+      <w:r>
+        <w:t xml:space="preserve"> hazard today) and therefore does not corresponds to the adaptation cost curve shown in the Vulnerability Report, where the curve is based on assets 2014 and </w:t>
+      </w:r>
+      <w:r>
+        <w:t>tropical cyclone</w:t>
+      </w:r>
+      <w:r>
+        <w:t xml:space="preserve"> hazard 2040 with moderate climate change.</w:t>
+      </w:r>
+    </w:p>
+  </w:footnote>
 </w:footnotes>
 </file>
 
@@ -2277,12 +2678,10 @@
     <w:pPr>
       <w:spacing w:after="0"/>
     </w:pPr>
-    <w:proofErr w:type="spellStart"/>
     <w:proofErr w:type="gramStart"/>
     <w:r>
       <w:t>climada</w:t>
     </w:r>
-    <w:proofErr w:type="spellEnd"/>
     <w:proofErr w:type="gramEnd"/>
     <w:r>
       <w:t xml:space="preserve"> resolution sensitivity analysis</w:t>
@@ -2335,7 +2734,7 @@
           <w:rPr>
             <w:noProof/>
           </w:rPr>
-          <w:t>2</w:t>
+          <w:t>3</w:t>
         </w:r>
         <w:r>
           <w:rPr>
@@ -4881,7 +5280,7 @@
 </file>
 
 <file path=customXml/itemProps1.xml><?xml version="1.0" encoding="utf-8"?>
-<ds:datastoreItem xmlns:ds="http://schemas.openxmlformats.org/officeDocument/2006/customXml" ds:itemID="{DEEF48AE-4D65-409D-82D3-7283EE50152F}">
+<ds:datastoreItem xmlns:ds="http://schemas.openxmlformats.org/officeDocument/2006/customXml" ds:itemID="{27C0D1CF-CDF4-4168-ADC9-CA0216DB6E4B}">
   <ds:schemaRefs>
     <ds:schemaRef ds:uri="http://schemas.openxmlformats.org/officeDocument/2006/bibliography"/>
   </ds:schemaRefs>

</xml_diff>